<commit_message>
Changed the image of the algorithm
</commit_message>
<xml_diff>
--- a/RA-L/RA-L_Friction_Review.docx
+++ b/RA-L/RA-L_Friction_Review.docx
@@ -470,29 +470,7 @@
           <w:sz w:val="24"/>
           <w:szCs w:val="24"/>
         </w:rPr>
-        <w:t xml:space="preserve">In the section VI, this paper </w:t>
-      </w:r>
-      <w:proofErr w:type="gramStart"/>
-      <w:r>
-        <w:rPr>
-          <w:rFonts w:ascii="Bookman Old Style" w:hAnsi="Bookman Old Style" w:cs="Times New Roman"/>
-          <w:i/>
-          <w:color w:val="000000"/>
-          <w:sz w:val="24"/>
-          <w:szCs w:val="24"/>
-        </w:rPr>
-        <w:t>writes that</w:t>
-      </w:r>
-      <w:proofErr w:type="gramEnd"/>
-      <w:r>
-        <w:rPr>
-          <w:rFonts w:ascii="Bookman Old Style" w:hAnsi="Bookman Old Style" w:cs="Times New Roman"/>
-          <w:i/>
-          <w:color w:val="000000"/>
-          <w:sz w:val="24"/>
-          <w:szCs w:val="24"/>
-        </w:rPr>
-        <w:t xml:space="preserve"> “The techniques in this paper are inspired by fluid-flow techniques and artificial force- fields”. However, in section II, how to understand (10) and figure 4(c).</w:t>
+        <w:t>In the section VI, this paper writes that “The techniques in this paper are inspired by fluid-flow techniques and artificial force- fields”. However, in section II, how to understand (10) and figure 4(c).</w:t>
       </w:r>
     </w:p>
     <w:p>
@@ -1248,29 +1226,7 @@
           <w:sz w:val="24"/>
           <w:szCs w:val="24"/>
         </w:rPr>
-        <w:t xml:space="preserve">The paper deals with an interesting topic of controlling the shape of a swarm of weak controllable robots. The robots can only response to uniform global inputs and have infinite friction forces with boundary walls. Two kinds of shaping are introduced, one is to move individuals to certain locations and the other is to obtain certain variances as a swarm.  The simulations of shaping robots to certain locations look interesting. In robotic applications, weak capability is often accompanied by huge quantity. As the population increasing, the total moves are almost exponentially increasing. It is probably unbearable to many potential applications, such as </w:t>
-      </w:r>
-      <w:proofErr w:type="spellStart"/>
-      <w:r>
-        <w:rPr>
-          <w:rFonts w:ascii="Bookman Old Style" w:hAnsi="Bookman Old Style" w:cs="Times New Roman"/>
-          <w:i/>
-          <w:color w:val="000000"/>
-          <w:sz w:val="24"/>
-          <w:szCs w:val="24"/>
-        </w:rPr>
-        <w:t>nano</w:t>
-      </w:r>
-      <w:proofErr w:type="spellEnd"/>
-      <w:r>
-        <w:rPr>
-          <w:rFonts w:ascii="Bookman Old Style" w:hAnsi="Bookman Old Style" w:cs="Times New Roman"/>
-          <w:i/>
-          <w:color w:val="000000"/>
-          <w:sz w:val="24"/>
-          <w:szCs w:val="24"/>
-        </w:rPr>
-        <w:t>-robots to cure human disease. My impression of such robots is the huge number of members.   Also, the friction between the robot and boundary wall is assumed to be infinite. In real world, a robot can hardly keep his position with a large force parall</w:t>
+        <w:t>The paper deals with an interesting topic of controlling the shape of a swarm of weak controllable robots. The robots can only response to uniform global inputs and have infinite friction forces with boundary walls. Two kinds of shaping are introduced, one is to move individuals to certain locations and the other is to obtain certain variances as a swarm.  The simulations of shaping robots to certain locations look interesting. In robotic applications, weak capability is often accompanied by huge quantity. As the population increasing, the total moves are almost exponentially increasing. It is probably unbearable to many potential applications, such as nano-robots to cure human disease. My impression of such robots is the huge number of members.   Also, the friction between the robot and boundary wall is assumed to be infinite. In real world, a robot can hardly keep his position with a large force parall</w:t>
       </w:r>
       <w:r>
         <w:rPr>
@@ -1290,29 +1246,7 @@
           <w:sz w:val="24"/>
           <w:szCs w:val="24"/>
         </w:rPr>
-        <w:t xml:space="preserve">ing with the wall. Although </w:t>
-      </w:r>
-      <w:proofErr w:type="gramStart"/>
-      <w:r>
-        <w:rPr>
-          <w:rFonts w:ascii="Bookman Old Style" w:hAnsi="Bookman Old Style" w:cs="Times New Roman"/>
-          <w:i/>
-          <w:color w:val="000000"/>
-          <w:sz w:val="24"/>
-          <w:szCs w:val="24"/>
-        </w:rPr>
-        <w:t>the situation can be alleviated by taking actions</w:t>
-      </w:r>
-      <w:proofErr w:type="gramEnd"/>
-      <w:r>
-        <w:rPr>
-          <w:rFonts w:ascii="Bookman Old Style" w:hAnsi="Bookman Old Style" w:cs="Times New Roman"/>
-          <w:i/>
-          <w:color w:val="000000"/>
-          <w:sz w:val="24"/>
-          <w:szCs w:val="24"/>
-        </w:rPr>
-        <w:t xml:space="preserve">, it is not clear whether it will be uncontrollable when total moves increase. </w:t>
+        <w:t xml:space="preserve">ing with the wall. Although the situation can be alleviated by taking actions, it is not clear whether it will be uncontrollable when total moves increase. </w:t>
       </w:r>
     </w:p>
     <w:p>
@@ -1422,7 +1356,6 @@
         </w:rPr>
         <w:t>R3-</w:t>
       </w:r>
-      <w:proofErr w:type="gramStart"/>
       <w:r>
         <w:rPr>
           <w:rFonts w:ascii="Bookman Old Style" w:hAnsi="Bookman Old Style"/>
@@ -1450,67 +1383,16 @@
           <w:sz w:val="24"/>
           <w:szCs w:val="24"/>
         </w:rPr>
-        <w:t xml:space="preserve"> Although</w:t>
-      </w:r>
-      <w:proofErr w:type="gramEnd"/>
-      <w:r>
-        <w:rPr>
-          <w:rFonts w:ascii="Bookman Old Style" w:hAnsi="Bookman Old Style" w:cs="Times New Roman"/>
-          <w:i/>
-          <w:color w:val="000000"/>
-          <w:sz w:val="24"/>
-          <w:szCs w:val="24"/>
-        </w:rPr>
-        <w:t xml:space="preserve"> as a type of shaping, it </w:t>
-      </w:r>
-      <w:r>
-        <w:rPr>
-          <w:rFonts w:ascii="Bookman Old Style" w:hAnsi="Bookman Old Style" w:cs="Times New Roman"/>
-          <w:i/>
-          <w:sz w:val="24"/>
-          <w:szCs w:val="24"/>
-        </w:rPr>
-        <w:t>seems to me that adjusting the variances of the swarm is isolated with changing locations. The controlling in III</w:t>
-      </w:r>
-      <w:proofErr w:type="gramStart"/>
-      <w:r>
-        <w:rPr>
-          <w:rFonts w:ascii="Bookman Old Style" w:hAnsi="Bookman Old Style" w:cs="Times New Roman"/>
-          <w:i/>
-          <w:sz w:val="24"/>
-          <w:szCs w:val="24"/>
-        </w:rPr>
-        <w:t>.(</w:t>
-      </w:r>
-      <w:proofErr w:type="gramEnd"/>
-      <w:r>
-        <w:rPr>
-          <w:rFonts w:ascii="Bookman Old Style" w:hAnsi="Bookman Old Style" w:cs="Times New Roman"/>
-          <w:i/>
-          <w:sz w:val="24"/>
-          <w:szCs w:val="24"/>
-        </w:rPr>
-        <w:t xml:space="preserve">c) is expected to be related to II.(a). I would appreciate more analysis details about their connection, for example, why the swarm should pushed into left or bottom when the \sigma_*^2 is larger or smaller than expected, how and how much it should move, instead of "swarm pushed into the ** wall </w:t>
-      </w:r>
-      <w:proofErr w:type="spellStart"/>
-      <w:r>
-        <w:rPr>
-          <w:rFonts w:ascii="Bookman Old Style" w:hAnsi="Bookman Old Style" w:cs="Times New Roman"/>
-          <w:i/>
-          <w:sz w:val="24"/>
-          <w:szCs w:val="24"/>
-        </w:rPr>
-        <w:t>untill</w:t>
-      </w:r>
-      <w:proofErr w:type="spellEnd"/>
-      <w:r>
-        <w:rPr>
-          <w:rFonts w:ascii="Bookman Old Style" w:hAnsi="Bookman Old Style" w:cs="Times New Roman"/>
-          <w:i/>
-          <w:sz w:val="24"/>
-          <w:szCs w:val="24"/>
-        </w:rPr>
-        <w:t xml:space="preserve"> **". In addition, it is better to describe more about the scenarios of variance controlling.</w:t>
+        <w:t xml:space="preserve"> Although as a type of shaping, it </w:t>
+      </w:r>
+      <w:r>
+        <w:rPr>
+          <w:rFonts w:ascii="Bookman Old Style" w:hAnsi="Bookman Old Style" w:cs="Times New Roman"/>
+          <w:i/>
+          <w:sz w:val="24"/>
+          <w:szCs w:val="24"/>
+        </w:rPr>
+        <w:t>seems to me that adjusting the variances of the swarm is isolated with changing locations. The controlling in III.(c) is expected to be related to II.(a). I would appreciate more analysis details about their connection, for example, why the swarm should pushed into left or bottom when the \sigma_*^2 is larger or smaller than expected, how and how much it should move, instead of "swarm pushed into the ** wall untill **". In addition, it is better to describe more about the scenarios of variance controlling.</w:t>
       </w:r>
     </w:p>
     <w:p>
@@ -1786,27 +1668,7 @@
           <w:sz w:val="24"/>
           <w:szCs w:val="24"/>
         </w:rPr>
-        <w:t>I guess a minor issue is presented in Eqn</w:t>
-      </w:r>
-      <w:proofErr w:type="gramStart"/>
-      <w:r>
-        <w:rPr>
-          <w:rFonts w:ascii="Bookman Old Style" w:hAnsi="Bookman Old Style" w:cs="Times New Roman"/>
-          <w:i/>
-          <w:sz w:val="24"/>
-          <w:szCs w:val="24"/>
-        </w:rPr>
-        <w:t>.(</w:t>
-      </w:r>
-      <w:proofErr w:type="gramEnd"/>
-      <w:r>
-        <w:rPr>
-          <w:rFonts w:ascii="Bookman Old Style" w:hAnsi="Bookman Old Style" w:cs="Times New Roman"/>
-          <w:i/>
-          <w:sz w:val="24"/>
-          <w:szCs w:val="24"/>
-        </w:rPr>
-        <w:t>4), x-\bar{x}.</w:t>
+        <w:t>I guess a minor issue is presented in Eqn.(4), x-\bar{x}.</w:t>
       </w:r>
     </w:p>
     <w:p>
@@ -1884,27 +1746,7 @@
           <w:sz w:val="24"/>
           <w:szCs w:val="24"/>
         </w:rPr>
-        <w:t xml:space="preserve">Thank you for catching this – we have fixed </w:t>
-      </w:r>
-      <w:proofErr w:type="spellStart"/>
-      <w:r>
-        <w:rPr>
-          <w:rFonts w:ascii="Bookman Old Style" w:hAnsi="Bookman Old Style" w:cs="Times New Roman"/>
-          <w:color w:val="000000"/>
-          <w:sz w:val="24"/>
-          <w:szCs w:val="24"/>
-        </w:rPr>
-        <w:t>Eqn</w:t>
-      </w:r>
-      <w:proofErr w:type="spellEnd"/>
-      <w:r>
-        <w:rPr>
-          <w:rFonts w:ascii="Bookman Old Style" w:hAnsi="Bookman Old Style" w:cs="Times New Roman"/>
-          <w:color w:val="000000"/>
-          <w:sz w:val="24"/>
-          <w:szCs w:val="24"/>
-        </w:rPr>
-        <w:t xml:space="preserve"> 4.</w:t>
+        <w:t>Thank you for catching this – we have fixed Eqn 4.</w:t>
       </w:r>
     </w:p>
     <w:p>
@@ -2084,497 +1926,457 @@
           <w:sz w:val="24"/>
           <w:szCs w:val="24"/>
         </w:rPr>
-        <w:t xml:space="preserve">Symbols </w:t>
-      </w:r>
-      <w:proofErr w:type="spellStart"/>
-      <w:r>
-        <w:rPr>
-          <w:rFonts w:ascii="Bookman Old Style" w:hAnsi="Bookman Old Style" w:cs="Times New Roman"/>
+        <w:t>Symbols x,y,u_x,u_y in Equation (1) are not introduced at all.</w:t>
+      </w:r>
+      <w:r>
+        <w:rPr>
+          <w:rFonts w:ascii="Bookman Old Style" w:hAnsi="Bookman Old Style" w:cs="Times New Roman"/>
+          <w:color w:val="000000"/>
+          <w:sz w:val="24"/>
+          <w:szCs w:val="24"/>
+        </w:rPr>
+        <w:t xml:space="preserve"> </w:t>
+      </w:r>
+    </w:p>
+    <w:p>
+      <w:pPr>
+        <w:pStyle w:val="HTMLPreformatted"/>
+        <w:shd w:val="clear" w:color="auto" w:fill="FFFFFF"/>
+        <w:jc w:val="both"/>
+        <w:rPr>
+          <w:rFonts w:ascii="Bookman Old Style" w:hAnsi="Bookman Old Style"/>
+          <w:sz w:val="24"/>
+          <w:szCs w:val="24"/>
+        </w:rPr>
+      </w:pPr>
+    </w:p>
+    <w:p>
+      <w:pPr>
+        <w:pStyle w:val="HTMLPreformatted"/>
+        <w:shd w:val="clear" w:color="auto" w:fill="FFFFFF"/>
+        <w:jc w:val="both"/>
+        <w:rPr>
+          <w:rFonts w:ascii="Bookman Old Style" w:hAnsi="Bookman Old Style"/>
+          <w:sz w:val="24"/>
+          <w:szCs w:val="24"/>
+        </w:rPr>
+      </w:pPr>
+      <w:r>
+        <w:rPr>
+          <w:rFonts w:ascii="Bookman Old Style" w:hAnsi="Bookman Old Style"/>
+          <w:b/>
+          <w:sz w:val="24"/>
+          <w:szCs w:val="24"/>
+        </w:rPr>
+        <w:t>R4</w:t>
+      </w:r>
+      <w:r>
+        <w:rPr>
+          <w:rFonts w:ascii="Bookman Old Style" w:hAnsi="Bookman Old Style"/>
+          <w:b/>
+          <w:sz w:val="24"/>
+          <w:szCs w:val="24"/>
+        </w:rPr>
+        <w:t>-</w:t>
+      </w:r>
+      <w:r>
+        <w:rPr>
+          <w:rFonts w:ascii="Bookman Old Style" w:hAnsi="Bookman Old Style"/>
+          <w:b/>
+          <w:sz w:val="24"/>
+          <w:szCs w:val="24"/>
+        </w:rPr>
+        <w:t>1</w:t>
+      </w:r>
+      <w:r>
+        <w:rPr>
+          <w:rFonts w:ascii="Bookman Old Style" w:hAnsi="Bookman Old Style"/>
+          <w:b/>
+          <w:sz w:val="24"/>
+          <w:szCs w:val="24"/>
+        </w:rPr>
+        <w:t>:</w:t>
+      </w:r>
+      <w:r>
+        <w:rPr>
+          <w:rFonts w:ascii="Bookman Old Style" w:hAnsi="Bookman Old Style"/>
+          <w:sz w:val="24"/>
+          <w:szCs w:val="24"/>
+        </w:rPr>
+        <w:t xml:space="preserve"> </w:t>
+      </w:r>
+      <w:r>
+        <w:rPr>
+          <w:rFonts w:ascii="Bookman Old Style" w:hAnsi="Bookman Old Style"/>
+          <w:sz w:val="24"/>
+          <w:szCs w:val="24"/>
+        </w:rPr>
+        <w:t>Thank you.  We added explanation in paragraph 1</w:t>
+      </w:r>
+      <w:r>
+        <w:rPr>
+          <w:rFonts w:ascii="Bookman Old Style" w:hAnsi="Bookman Old Style"/>
+          <w:sz w:val="24"/>
+          <w:szCs w:val="24"/>
+        </w:rPr>
+        <w:t>.</w:t>
+      </w:r>
+    </w:p>
+    <w:p>
+      <w:pPr>
+        <w:pStyle w:val="HTMLPreformatted"/>
+        <w:shd w:val="clear" w:color="auto" w:fill="FFFFFF"/>
+        <w:jc w:val="both"/>
+        <w:rPr>
+          <w:rFonts w:ascii="Bookman Old Style" w:hAnsi="Bookman Old Style"/>
+          <w:sz w:val="24"/>
+          <w:szCs w:val="24"/>
+        </w:rPr>
+      </w:pPr>
+    </w:p>
+    <w:p>
+      <w:pPr>
+        <w:pStyle w:val="HTMLPreformatted"/>
+        <w:shd w:val="clear" w:color="auto" w:fill="FFFFFF"/>
+        <w:jc w:val="both"/>
+        <w:rPr>
+          <w:rFonts w:ascii="Bookman Old Style" w:hAnsi="Bookman Old Style" w:cs="Times New Roman"/>
+          <w:i/>
+          <w:sz w:val="24"/>
+          <w:szCs w:val="24"/>
+        </w:rPr>
+      </w:pPr>
+      <w:r>
+        <w:rPr>
+          <w:rFonts w:ascii="Bookman Old Style" w:hAnsi="Bookman Old Style"/>
+          <w:b/>
+          <w:i/>
+          <w:sz w:val="24"/>
+          <w:szCs w:val="24"/>
+        </w:rPr>
+        <w:t xml:space="preserve">R4-2: </w:t>
+      </w:r>
+      <w:r>
+        <w:rPr>
+          <w:rFonts w:ascii="Bookman Old Style" w:hAnsi="Bookman Old Style" w:cs="Times New Roman"/>
+          <w:i/>
+          <w:sz w:val="24"/>
+          <w:szCs w:val="24"/>
+        </w:rPr>
+        <w:t xml:space="preserve">In Pg. 1, Sect. I, line 8-9: Are (1) and (2) items in a list or Do they refer to Equations (1) and (2)?  </w:t>
+      </w:r>
+    </w:p>
+    <w:p>
+      <w:pPr>
+        <w:pStyle w:val="HTMLPreformatted"/>
+        <w:shd w:val="clear" w:color="auto" w:fill="FFFFFF"/>
+        <w:jc w:val="both"/>
+        <w:rPr>
+          <w:rFonts w:ascii="Bookman Old Style" w:hAnsi="Bookman Old Style"/>
+          <w:i/>
+          <w:sz w:val="24"/>
+          <w:szCs w:val="24"/>
+        </w:rPr>
+      </w:pPr>
+    </w:p>
+    <w:p>
+      <w:pPr>
+        <w:pStyle w:val="HTMLPreformatted"/>
+        <w:shd w:val="clear" w:color="auto" w:fill="FFFFFF"/>
+        <w:jc w:val="both"/>
+        <w:rPr>
+          <w:rFonts w:ascii="Bookman Old Style" w:hAnsi="Bookman Old Style"/>
+          <w:sz w:val="24"/>
+          <w:szCs w:val="24"/>
+        </w:rPr>
+      </w:pPr>
+      <w:r>
+        <w:rPr>
+          <w:rFonts w:ascii="Bookman Old Style" w:hAnsi="Bookman Old Style"/>
+          <w:b/>
+          <w:sz w:val="24"/>
+          <w:szCs w:val="24"/>
+        </w:rPr>
+        <w:t xml:space="preserve">R4-2: </w:t>
+      </w:r>
+      <w:r>
+        <w:rPr>
+          <w:rFonts w:ascii="Bookman Old Style" w:hAnsi="Bookman Old Style"/>
+          <w:sz w:val="24"/>
+          <w:szCs w:val="24"/>
+        </w:rPr>
+        <w:t>These were items in a list. W</w:t>
+      </w:r>
+      <w:r>
+        <w:rPr>
+          <w:rFonts w:ascii="Bookman Old Style" w:hAnsi="Bookman Old Style"/>
+          <w:sz w:val="24"/>
+          <w:szCs w:val="24"/>
+        </w:rPr>
+        <w:t xml:space="preserve">e deleted them </w:t>
+      </w:r>
+      <w:r>
+        <w:rPr>
+          <w:rFonts w:ascii="Bookman Old Style" w:hAnsi="Bookman Old Style"/>
+          <w:sz w:val="24"/>
+          <w:szCs w:val="24"/>
+        </w:rPr>
+        <w:t>to avoid confusion.</w:t>
+      </w:r>
+    </w:p>
+    <w:p>
+      <w:pPr>
+        <w:pStyle w:val="HTMLPreformatted"/>
+        <w:shd w:val="clear" w:color="auto" w:fill="FFFFFF"/>
+        <w:jc w:val="both"/>
+        <w:rPr>
+          <w:rFonts w:ascii="Bookman Old Style" w:hAnsi="Bookman Old Style"/>
+          <w:sz w:val="24"/>
+          <w:szCs w:val="24"/>
+        </w:rPr>
+      </w:pPr>
+    </w:p>
+    <w:p>
+      <w:pPr>
+        <w:pStyle w:val="HTMLPreformatted"/>
+        <w:shd w:val="clear" w:color="auto" w:fill="FFFFFF"/>
+        <w:rPr>
+          <w:rFonts w:ascii="Bookman Old Style" w:hAnsi="Bookman Old Style" w:cs="Times New Roman"/>
+          <w:color w:val="000000"/>
+          <w:sz w:val="24"/>
+          <w:szCs w:val="24"/>
+        </w:rPr>
+      </w:pPr>
+      <w:r>
+        <w:rPr>
+          <w:rFonts w:ascii="Bookman Old Style" w:hAnsi="Bookman Old Style"/>
+          <w:b/>
+          <w:i/>
+          <w:sz w:val="24"/>
+          <w:szCs w:val="24"/>
+        </w:rPr>
+        <w:t xml:space="preserve">R4-3: </w:t>
+      </w:r>
+      <w:r>
+        <w:rPr>
+          <w:rFonts w:ascii="Bookman Old Style" w:hAnsi="Bookman Old Style" w:cs="Times New Roman"/>
+          <w:i/>
+          <w:color w:val="000000"/>
+          <w:sz w:val="24"/>
+          <w:szCs w:val="24"/>
+        </w:rPr>
+        <w:t>The Introduction section does not well explain the problem the authors are dealing with and does not even review any relevant existing work from which we can guess the main ideas of the manuscript.</w:t>
+      </w:r>
+      <w:r>
+        <w:rPr>
+          <w:rFonts w:ascii="Bookman Old Style" w:hAnsi="Bookman Old Style" w:cs="Times New Roman"/>
+          <w:color w:val="000000"/>
+          <w:sz w:val="24"/>
+          <w:szCs w:val="24"/>
+        </w:rPr>
+        <w:t xml:space="preserve"> </w:t>
+      </w:r>
+    </w:p>
+    <w:p>
+      <w:pPr>
+        <w:pStyle w:val="HTMLPreformatted"/>
+        <w:shd w:val="clear" w:color="auto" w:fill="FFFFFF"/>
+        <w:rPr>
+          <w:rFonts w:ascii="Bookman Old Style" w:hAnsi="Bookman Old Style" w:cs="Times New Roman"/>
+          <w:color w:val="000000"/>
+          <w:sz w:val="24"/>
+          <w:szCs w:val="24"/>
+        </w:rPr>
+      </w:pPr>
+    </w:p>
+    <w:p>
+      <w:pPr>
+        <w:pStyle w:val="HTMLPreformatted"/>
+        <w:shd w:val="clear" w:color="auto" w:fill="FFFFFF"/>
+        <w:rPr>
+          <w:rFonts w:ascii="Bookman Old Style" w:hAnsi="Bookman Old Style" w:cs="Times New Roman"/>
+          <w:color w:val="000000"/>
+          <w:sz w:val="24"/>
+          <w:szCs w:val="24"/>
+        </w:rPr>
+      </w:pPr>
+      <w:r>
+        <w:rPr>
+          <w:rFonts w:ascii="Bookman Old Style" w:hAnsi="Bookman Old Style"/>
+          <w:b/>
+          <w:sz w:val="24"/>
+          <w:szCs w:val="24"/>
+        </w:rPr>
+        <w:t xml:space="preserve">R4-3: </w:t>
+      </w:r>
+      <w:r>
+        <w:rPr>
+          <w:rFonts w:ascii="Bookman Old Style" w:hAnsi="Bookman Old Style" w:cs="Times New Roman"/>
+          <w:sz w:val="24"/>
+          <w:szCs w:val="24"/>
+        </w:rPr>
+        <w:t xml:space="preserve">Thank you for you feedback. </w:t>
+      </w:r>
+      <w:r>
+        <w:rPr>
+          <w:rFonts w:ascii="Bookman Old Style" w:hAnsi="Bookman Old Style" w:cs="Times New Roman"/>
+          <w:sz w:val="24"/>
+          <w:szCs w:val="24"/>
+        </w:rPr>
+        <w:t>As per your suggestion, w</w:t>
+      </w:r>
+      <w:r>
+        <w:rPr>
+          <w:rFonts w:ascii="Bookman Old Style" w:hAnsi="Bookman Old Style" w:cs="Times New Roman"/>
+          <w:sz w:val="24"/>
+          <w:szCs w:val="24"/>
+        </w:rPr>
+        <w:t>e rewrote the introduction and moved the related work from the end to Section II.</w:t>
+      </w:r>
+    </w:p>
+    <w:p>
+      <w:pPr>
+        <w:pStyle w:val="HTMLPreformatted"/>
+        <w:shd w:val="clear" w:color="auto" w:fill="FFFFFF"/>
+        <w:jc w:val="both"/>
+        <w:rPr>
+          <w:rFonts w:ascii="Bookman Old Style" w:hAnsi="Bookman Old Style"/>
+          <w:sz w:val="24"/>
+          <w:szCs w:val="24"/>
+        </w:rPr>
+      </w:pPr>
+    </w:p>
+    <w:p>
+      <w:pPr>
+        <w:pStyle w:val="HTMLPreformatted"/>
+        <w:shd w:val="clear" w:color="auto" w:fill="FFFFFF"/>
+        <w:jc w:val="both"/>
+        <w:rPr>
+          <w:rFonts w:ascii="Bookman Old Style" w:hAnsi="Bookman Old Style" w:cs="Times New Roman"/>
+          <w:color w:val="000000"/>
+          <w:sz w:val="24"/>
+          <w:szCs w:val="24"/>
+        </w:rPr>
+      </w:pPr>
+      <w:r>
+        <w:rPr>
+          <w:rFonts w:ascii="Bookman Old Style" w:hAnsi="Bookman Old Style"/>
+          <w:b/>
+          <w:i/>
+          <w:sz w:val="24"/>
+          <w:szCs w:val="24"/>
+        </w:rPr>
+        <w:t xml:space="preserve">R4-4: </w:t>
+      </w:r>
+      <w:r>
+        <w:rPr>
+          <w:rFonts w:ascii="Bookman Old Style" w:hAnsi="Bookman Old Style" w:cs="Times New Roman"/>
+          <w:i/>
+          <w:sz w:val="24"/>
+          <w:szCs w:val="24"/>
+        </w:rPr>
+        <w:t>In Pg. 1, Sect. II.A, line 4-6: The mean, covariance and correlation of a swarm in the x and y components are used here. Since x and y are not introduced when Equation (1) is introduced, it is unclear what they are. Are x and y probabilities of something?</w:t>
+      </w:r>
+      <w:r>
+        <w:rPr>
+          <w:rFonts w:ascii="Bookman Old Style" w:hAnsi="Bookman Old Style" w:cs="Times New Roman"/>
+          <w:color w:val="000000"/>
+          <w:sz w:val="24"/>
+          <w:szCs w:val="24"/>
+        </w:rPr>
+        <w:t xml:space="preserve">  </w:t>
+      </w:r>
+    </w:p>
+    <w:p>
+      <w:pPr>
+        <w:pStyle w:val="HTMLPreformatted"/>
+        <w:shd w:val="clear" w:color="auto" w:fill="FFFFFF"/>
+        <w:jc w:val="both"/>
+        <w:rPr>
+          <w:rFonts w:ascii="Bookman Old Style" w:hAnsi="Bookman Old Style" w:cs="Times New Roman"/>
+          <w:color w:val="000000"/>
+          <w:sz w:val="24"/>
+          <w:szCs w:val="24"/>
+        </w:rPr>
+      </w:pPr>
+    </w:p>
+    <w:p>
+      <w:pPr>
+        <w:pStyle w:val="HTMLPreformatted"/>
+        <w:shd w:val="clear" w:color="auto" w:fill="FFFFFF"/>
+        <w:jc w:val="both"/>
+        <w:rPr>
+          <w:rFonts w:ascii="Bookman Old Style" w:hAnsi="Bookman Old Style"/>
+          <w:sz w:val="24"/>
+          <w:szCs w:val="24"/>
+        </w:rPr>
+      </w:pPr>
+      <w:r>
+        <w:rPr>
+          <w:rFonts w:ascii="Bookman Old Style" w:hAnsi="Bookman Old Style"/>
+          <w:b/>
+          <w:sz w:val="24"/>
+          <w:szCs w:val="24"/>
+        </w:rPr>
+        <w:t xml:space="preserve">R4-4: </w:t>
+      </w:r>
+      <w:r>
+        <w:rPr>
+          <w:rFonts w:ascii="Bookman Old Style" w:hAnsi="Bookman Old Style"/>
+          <w:sz w:val="24"/>
+          <w:szCs w:val="24"/>
+        </w:rPr>
+        <w:t>Thank you. W</w:t>
+      </w:r>
+      <w:r>
+        <w:rPr>
+          <w:rFonts w:ascii="Bookman Old Style" w:hAnsi="Bookman Old Style"/>
+          <w:sz w:val="24"/>
+          <w:szCs w:val="24"/>
+        </w:rPr>
+        <w:t xml:space="preserve">e have added </w:t>
+      </w:r>
+      <w:r>
+        <w:rPr>
+          <w:rFonts w:ascii="Bookman Old Style" w:hAnsi="Bookman Old Style"/>
+          <w:sz w:val="24"/>
+          <w:szCs w:val="24"/>
+        </w:rPr>
+        <w:t>an</w:t>
+      </w:r>
+      <w:r>
+        <w:rPr>
+          <w:rFonts w:ascii="Bookman Old Style" w:hAnsi="Bookman Old Style"/>
+          <w:sz w:val="24"/>
+          <w:szCs w:val="24"/>
+        </w:rPr>
+        <w:t xml:space="preserve"> explanation </w:t>
+      </w:r>
+      <w:r>
+        <w:rPr>
+          <w:rFonts w:ascii="Bookman Old Style" w:hAnsi="Bookman Old Style"/>
+          <w:sz w:val="24"/>
+          <w:szCs w:val="24"/>
+        </w:rPr>
+        <w:t>that</w:t>
+      </w:r>
+      <w:r>
+        <w:rPr>
+          <w:rFonts w:ascii="Bookman Old Style" w:hAnsi="Bookman Old Style"/>
+          <w:sz w:val="24"/>
+          <w:szCs w:val="24"/>
+        </w:rPr>
+        <w:t xml:space="preserve"> </w:t>
+      </w:r>
+      <w:r>
+        <w:rPr>
+          <w:rFonts w:ascii="Bookman Old Style" w:hAnsi="Bookman Old Style"/>
           <w:i/>
           <w:sz w:val="24"/>
           <w:szCs w:val="24"/>
         </w:rPr>
         <w:t>x</w:t>
       </w:r>
-      <w:proofErr w:type="gramStart"/>
-      <w:r>
-        <w:rPr>
-          <w:rFonts w:ascii="Bookman Old Style" w:hAnsi="Bookman Old Style" w:cs="Times New Roman"/>
-          <w:i/>
-          <w:sz w:val="24"/>
-          <w:szCs w:val="24"/>
-        </w:rPr>
-        <w:t>,y,u</w:t>
-      </w:r>
-      <w:proofErr w:type="gramEnd"/>
-      <w:r>
-        <w:rPr>
-          <w:rFonts w:ascii="Bookman Old Style" w:hAnsi="Bookman Old Style" w:cs="Times New Roman"/>
-          <w:i/>
-          <w:sz w:val="24"/>
-          <w:szCs w:val="24"/>
-        </w:rPr>
-        <w:t>_x,u_y</w:t>
-      </w:r>
-      <w:proofErr w:type="spellEnd"/>
-      <w:r>
-        <w:rPr>
-          <w:rFonts w:ascii="Bookman Old Style" w:hAnsi="Bookman Old Style" w:cs="Times New Roman"/>
-          <w:i/>
-          <w:sz w:val="24"/>
-          <w:szCs w:val="24"/>
-        </w:rPr>
-        <w:t xml:space="preserve"> in Equation (1) are not introduced at all.</w:t>
-      </w:r>
-      <w:r>
-        <w:rPr>
-          <w:rFonts w:ascii="Bookman Old Style" w:hAnsi="Bookman Old Style" w:cs="Times New Roman"/>
-          <w:color w:val="000000"/>
-          <w:sz w:val="24"/>
-          <w:szCs w:val="24"/>
-        </w:rPr>
-        <w:t xml:space="preserve"> </w:t>
-      </w:r>
-    </w:p>
-    <w:p>
-      <w:pPr>
-        <w:pStyle w:val="HTMLPreformatted"/>
-        <w:shd w:val="clear" w:color="auto" w:fill="FFFFFF"/>
-        <w:jc w:val="both"/>
-        <w:rPr>
-          <w:rFonts w:ascii="Bookman Old Style" w:hAnsi="Bookman Old Style"/>
-          <w:sz w:val="24"/>
-          <w:szCs w:val="24"/>
-        </w:rPr>
-      </w:pPr>
-    </w:p>
-    <w:p>
-      <w:pPr>
-        <w:pStyle w:val="HTMLPreformatted"/>
-        <w:shd w:val="clear" w:color="auto" w:fill="FFFFFF"/>
-        <w:jc w:val="both"/>
-        <w:rPr>
-          <w:rFonts w:ascii="Bookman Old Style" w:hAnsi="Bookman Old Style"/>
-          <w:sz w:val="24"/>
-          <w:szCs w:val="24"/>
-        </w:rPr>
-      </w:pPr>
-      <w:r>
-        <w:rPr>
-          <w:rFonts w:ascii="Bookman Old Style" w:hAnsi="Bookman Old Style"/>
-          <w:b/>
-          <w:sz w:val="24"/>
-          <w:szCs w:val="24"/>
-        </w:rPr>
-        <w:t>R4</w:t>
-      </w:r>
-      <w:r>
-        <w:rPr>
-          <w:rFonts w:ascii="Bookman Old Style" w:hAnsi="Bookman Old Style"/>
-          <w:b/>
-          <w:sz w:val="24"/>
-          <w:szCs w:val="24"/>
-        </w:rPr>
-        <w:t>-</w:t>
-      </w:r>
-      <w:r>
-        <w:rPr>
-          <w:rFonts w:ascii="Bookman Old Style" w:hAnsi="Bookman Old Style"/>
-          <w:b/>
-          <w:sz w:val="24"/>
-          <w:szCs w:val="24"/>
-        </w:rPr>
-        <w:t>1</w:t>
-      </w:r>
-      <w:r>
-        <w:rPr>
-          <w:rFonts w:ascii="Bookman Old Style" w:hAnsi="Bookman Old Style"/>
-          <w:b/>
-          <w:sz w:val="24"/>
-          <w:szCs w:val="24"/>
-        </w:rPr>
-        <w:t>:</w:t>
-      </w:r>
-      <w:r>
-        <w:rPr>
-          <w:rFonts w:ascii="Bookman Old Style" w:hAnsi="Bookman Old Style"/>
-          <w:sz w:val="24"/>
-          <w:szCs w:val="24"/>
-        </w:rPr>
-        <w:t xml:space="preserve"> </w:t>
-      </w:r>
-      <w:r>
-        <w:rPr>
-          <w:rFonts w:ascii="Bookman Old Style" w:hAnsi="Bookman Old Style"/>
-          <w:sz w:val="24"/>
-          <w:szCs w:val="24"/>
-        </w:rPr>
-        <w:t>Thank you.  We added explanation in paragraph 1</w:t>
-      </w:r>
-      <w:r>
-        <w:rPr>
-          <w:rFonts w:ascii="Bookman Old Style" w:hAnsi="Bookman Old Style"/>
-          <w:sz w:val="24"/>
-          <w:szCs w:val="24"/>
-        </w:rPr>
-        <w:t>.</w:t>
-      </w:r>
-    </w:p>
-    <w:p>
-      <w:pPr>
-        <w:pStyle w:val="HTMLPreformatted"/>
-        <w:shd w:val="clear" w:color="auto" w:fill="FFFFFF"/>
-        <w:jc w:val="both"/>
-        <w:rPr>
-          <w:rFonts w:ascii="Bookman Old Style" w:hAnsi="Bookman Old Style"/>
-          <w:sz w:val="24"/>
-          <w:szCs w:val="24"/>
-        </w:rPr>
-      </w:pPr>
-    </w:p>
-    <w:p>
-      <w:pPr>
-        <w:pStyle w:val="HTMLPreformatted"/>
-        <w:shd w:val="clear" w:color="auto" w:fill="FFFFFF"/>
-        <w:jc w:val="both"/>
-        <w:rPr>
-          <w:rFonts w:ascii="Bookman Old Style" w:hAnsi="Bookman Old Style" w:cs="Times New Roman"/>
-          <w:i/>
-          <w:sz w:val="24"/>
-          <w:szCs w:val="24"/>
-        </w:rPr>
-      </w:pPr>
-      <w:r>
-        <w:rPr>
-          <w:rFonts w:ascii="Bookman Old Style" w:hAnsi="Bookman Old Style"/>
-          <w:b/>
-          <w:i/>
-          <w:sz w:val="24"/>
-          <w:szCs w:val="24"/>
-        </w:rPr>
-        <w:t xml:space="preserve">R4-2: </w:t>
-      </w:r>
-      <w:r>
-        <w:rPr>
-          <w:rFonts w:ascii="Bookman Old Style" w:hAnsi="Bookman Old Style" w:cs="Times New Roman"/>
-          <w:i/>
-          <w:sz w:val="24"/>
-          <w:szCs w:val="24"/>
-        </w:rPr>
-        <w:t xml:space="preserve">In Pg. 1, Sect. I, line 8-9: Are (1) and (2) items in a list or Do they refer to Equations (1) and (2)?  </w:t>
-      </w:r>
-    </w:p>
-    <w:p>
-      <w:pPr>
-        <w:pStyle w:val="HTMLPreformatted"/>
-        <w:shd w:val="clear" w:color="auto" w:fill="FFFFFF"/>
-        <w:jc w:val="both"/>
-        <w:rPr>
-          <w:rFonts w:ascii="Bookman Old Style" w:hAnsi="Bookman Old Style"/>
-          <w:i/>
-          <w:sz w:val="24"/>
-          <w:szCs w:val="24"/>
-        </w:rPr>
-      </w:pPr>
-    </w:p>
-    <w:p>
-      <w:pPr>
-        <w:pStyle w:val="HTMLPreformatted"/>
-        <w:shd w:val="clear" w:color="auto" w:fill="FFFFFF"/>
-        <w:jc w:val="both"/>
-        <w:rPr>
-          <w:rFonts w:ascii="Bookman Old Style" w:hAnsi="Bookman Old Style"/>
-          <w:sz w:val="24"/>
-          <w:szCs w:val="24"/>
-        </w:rPr>
-      </w:pPr>
-      <w:r>
-        <w:rPr>
-          <w:rFonts w:ascii="Bookman Old Style" w:hAnsi="Bookman Old Style"/>
-          <w:b/>
-          <w:sz w:val="24"/>
-          <w:szCs w:val="24"/>
-        </w:rPr>
-        <w:t xml:space="preserve">R4-2: </w:t>
-      </w:r>
-      <w:r>
-        <w:rPr>
-          <w:rFonts w:ascii="Bookman Old Style" w:hAnsi="Bookman Old Style"/>
-          <w:sz w:val="24"/>
-          <w:szCs w:val="24"/>
-        </w:rPr>
-        <w:t>These were items in a list. W</w:t>
-      </w:r>
-      <w:r>
-        <w:rPr>
-          <w:rFonts w:ascii="Bookman Old Style" w:hAnsi="Bookman Old Style"/>
-          <w:sz w:val="24"/>
-          <w:szCs w:val="24"/>
-        </w:rPr>
-        <w:t xml:space="preserve">e deleted them </w:t>
-      </w:r>
-      <w:r>
-        <w:rPr>
-          <w:rFonts w:ascii="Bookman Old Style" w:hAnsi="Bookman Old Style"/>
-          <w:sz w:val="24"/>
-          <w:szCs w:val="24"/>
-        </w:rPr>
-        <w:t>to avoid confusion.</w:t>
-      </w:r>
-    </w:p>
-    <w:p>
-      <w:pPr>
-        <w:pStyle w:val="HTMLPreformatted"/>
-        <w:shd w:val="clear" w:color="auto" w:fill="FFFFFF"/>
-        <w:jc w:val="both"/>
-        <w:rPr>
-          <w:rFonts w:ascii="Bookman Old Style" w:hAnsi="Bookman Old Style"/>
-          <w:sz w:val="24"/>
-          <w:szCs w:val="24"/>
-        </w:rPr>
-      </w:pPr>
-    </w:p>
-    <w:p>
-      <w:pPr>
-        <w:pStyle w:val="HTMLPreformatted"/>
-        <w:shd w:val="clear" w:color="auto" w:fill="FFFFFF"/>
-        <w:rPr>
-          <w:rFonts w:ascii="Bookman Old Style" w:hAnsi="Bookman Old Style" w:cs="Times New Roman"/>
-          <w:color w:val="000000"/>
-          <w:sz w:val="24"/>
-          <w:szCs w:val="24"/>
-        </w:rPr>
-      </w:pPr>
-      <w:r>
-        <w:rPr>
-          <w:rFonts w:ascii="Bookman Old Style" w:hAnsi="Bookman Old Style"/>
-          <w:b/>
-          <w:i/>
-          <w:sz w:val="24"/>
-          <w:szCs w:val="24"/>
-        </w:rPr>
-        <w:t xml:space="preserve">R4-3: </w:t>
-      </w:r>
-      <w:r>
-        <w:rPr>
-          <w:rFonts w:ascii="Bookman Old Style" w:hAnsi="Bookman Old Style" w:cs="Times New Roman"/>
-          <w:i/>
-          <w:color w:val="000000"/>
-          <w:sz w:val="24"/>
-          <w:szCs w:val="24"/>
-        </w:rPr>
-        <w:t>The Introduction section does not well explain the problem the authors are dealing with and does not even review any relevant existing work from which we can guess the main ideas of the manuscript.</w:t>
-      </w:r>
-      <w:r>
-        <w:rPr>
-          <w:rFonts w:ascii="Bookman Old Style" w:hAnsi="Bookman Old Style" w:cs="Times New Roman"/>
-          <w:color w:val="000000"/>
-          <w:sz w:val="24"/>
-          <w:szCs w:val="24"/>
-        </w:rPr>
-        <w:t xml:space="preserve"> </w:t>
-      </w:r>
-    </w:p>
-    <w:p>
-      <w:pPr>
-        <w:pStyle w:val="HTMLPreformatted"/>
-        <w:shd w:val="clear" w:color="auto" w:fill="FFFFFF"/>
-        <w:rPr>
-          <w:rFonts w:ascii="Bookman Old Style" w:hAnsi="Bookman Old Style" w:cs="Times New Roman"/>
-          <w:color w:val="000000"/>
-          <w:sz w:val="24"/>
-          <w:szCs w:val="24"/>
-        </w:rPr>
-      </w:pPr>
-    </w:p>
-    <w:p>
-      <w:pPr>
-        <w:pStyle w:val="HTMLPreformatted"/>
-        <w:shd w:val="clear" w:color="auto" w:fill="FFFFFF"/>
-        <w:rPr>
-          <w:rFonts w:ascii="Bookman Old Style" w:hAnsi="Bookman Old Style" w:cs="Times New Roman"/>
-          <w:color w:val="000000"/>
-          <w:sz w:val="24"/>
-          <w:szCs w:val="24"/>
-        </w:rPr>
-      </w:pPr>
-      <w:r>
-        <w:rPr>
-          <w:rFonts w:ascii="Bookman Old Style" w:hAnsi="Bookman Old Style"/>
-          <w:b/>
-          <w:sz w:val="24"/>
-          <w:szCs w:val="24"/>
-        </w:rPr>
-        <w:t xml:space="preserve">R4-3: </w:t>
-      </w:r>
-      <w:r>
-        <w:rPr>
-          <w:rFonts w:ascii="Bookman Old Style" w:hAnsi="Bookman Old Style" w:cs="Times New Roman"/>
-          <w:sz w:val="24"/>
-          <w:szCs w:val="24"/>
-        </w:rPr>
-        <w:t xml:space="preserve">Thank you for you feedback. </w:t>
-      </w:r>
-      <w:r>
-        <w:rPr>
-          <w:rFonts w:ascii="Bookman Old Style" w:hAnsi="Bookman Old Style" w:cs="Times New Roman"/>
-          <w:sz w:val="24"/>
-          <w:szCs w:val="24"/>
-        </w:rPr>
-        <w:t>As per your suggestion, w</w:t>
-      </w:r>
-      <w:r>
-        <w:rPr>
-          <w:rFonts w:ascii="Bookman Old Style" w:hAnsi="Bookman Old Style" w:cs="Times New Roman"/>
-          <w:sz w:val="24"/>
-          <w:szCs w:val="24"/>
-        </w:rPr>
-        <w:t>e rewrote the introduction and moved the related work from the end to Section II.</w:t>
-      </w:r>
-    </w:p>
-    <w:p>
-      <w:pPr>
-        <w:pStyle w:val="HTMLPreformatted"/>
-        <w:shd w:val="clear" w:color="auto" w:fill="FFFFFF"/>
-        <w:jc w:val="both"/>
-        <w:rPr>
-          <w:rFonts w:ascii="Bookman Old Style" w:hAnsi="Bookman Old Style"/>
-          <w:sz w:val="24"/>
-          <w:szCs w:val="24"/>
-        </w:rPr>
-      </w:pPr>
-    </w:p>
-    <w:p>
-      <w:pPr>
-        <w:pStyle w:val="HTMLPreformatted"/>
-        <w:shd w:val="clear" w:color="auto" w:fill="FFFFFF"/>
-        <w:jc w:val="both"/>
-        <w:rPr>
-          <w:rFonts w:ascii="Bookman Old Style" w:hAnsi="Bookman Old Style" w:cs="Times New Roman"/>
-          <w:color w:val="000000"/>
-          <w:sz w:val="24"/>
-          <w:szCs w:val="24"/>
-        </w:rPr>
-      </w:pPr>
-      <w:r>
-        <w:rPr>
-          <w:rFonts w:ascii="Bookman Old Style" w:hAnsi="Bookman Old Style"/>
-          <w:b/>
-          <w:i/>
-          <w:sz w:val="24"/>
-          <w:szCs w:val="24"/>
-        </w:rPr>
-        <w:t xml:space="preserve">R4-4: </w:t>
-      </w:r>
-      <w:r>
-        <w:rPr>
-          <w:rFonts w:ascii="Bookman Old Style" w:hAnsi="Bookman Old Style" w:cs="Times New Roman"/>
-          <w:i/>
-          <w:sz w:val="24"/>
-          <w:szCs w:val="24"/>
-        </w:rPr>
-        <w:t>In Pg. 1, Sect. II.A, line 4-6: The mean, covariance and correlation of a swarm in the x and y components are used here. Since x and y are not introduced when Equation (1) is introduced, it is unclear what they are. Are x and y probabilities of something?</w:t>
-      </w:r>
-      <w:r>
-        <w:rPr>
-          <w:rFonts w:ascii="Bookman Old Style" w:hAnsi="Bookman Old Style" w:cs="Times New Roman"/>
-          <w:color w:val="000000"/>
-          <w:sz w:val="24"/>
-          <w:szCs w:val="24"/>
-        </w:rPr>
-        <w:t xml:space="preserve">  </w:t>
-      </w:r>
-    </w:p>
-    <w:p>
-      <w:pPr>
-        <w:pStyle w:val="HTMLPreformatted"/>
-        <w:shd w:val="clear" w:color="auto" w:fill="FFFFFF"/>
-        <w:jc w:val="both"/>
-        <w:rPr>
-          <w:rFonts w:ascii="Bookman Old Style" w:hAnsi="Bookman Old Style" w:cs="Times New Roman"/>
-          <w:color w:val="000000"/>
-          <w:sz w:val="24"/>
-          <w:szCs w:val="24"/>
-        </w:rPr>
-      </w:pPr>
-    </w:p>
-    <w:p>
-      <w:pPr>
-        <w:pStyle w:val="HTMLPreformatted"/>
-        <w:shd w:val="clear" w:color="auto" w:fill="FFFFFF"/>
-        <w:jc w:val="both"/>
-        <w:rPr>
-          <w:rFonts w:ascii="Bookman Old Style" w:hAnsi="Bookman Old Style"/>
-          <w:sz w:val="24"/>
-          <w:szCs w:val="24"/>
-        </w:rPr>
-      </w:pPr>
-      <w:r>
-        <w:rPr>
-          <w:rFonts w:ascii="Bookman Old Style" w:hAnsi="Bookman Old Style"/>
-          <w:b/>
-          <w:sz w:val="24"/>
-          <w:szCs w:val="24"/>
-        </w:rPr>
-        <w:t xml:space="preserve">R4-4: </w:t>
-      </w:r>
-      <w:r>
-        <w:rPr>
-          <w:rFonts w:ascii="Bookman Old Style" w:hAnsi="Bookman Old Style"/>
-          <w:sz w:val="24"/>
-          <w:szCs w:val="24"/>
-        </w:rPr>
-        <w:t>Thank you. W</w:t>
-      </w:r>
-      <w:r>
-        <w:rPr>
-          <w:rFonts w:ascii="Bookman Old Style" w:hAnsi="Bookman Old Style"/>
-          <w:sz w:val="24"/>
-          <w:szCs w:val="24"/>
-        </w:rPr>
-        <w:t xml:space="preserve">e have added </w:t>
-      </w:r>
-      <w:r>
-        <w:rPr>
-          <w:rFonts w:ascii="Bookman Old Style" w:hAnsi="Bookman Old Style"/>
-          <w:sz w:val="24"/>
-          <w:szCs w:val="24"/>
-        </w:rPr>
-        <w:t>an</w:t>
-      </w:r>
-      <w:r>
-        <w:rPr>
-          <w:rFonts w:ascii="Bookman Old Style" w:hAnsi="Bookman Old Style"/>
-          <w:sz w:val="24"/>
-          <w:szCs w:val="24"/>
-        </w:rPr>
-        <w:t xml:space="preserve"> explanation </w:t>
-      </w:r>
-      <w:r>
-        <w:rPr>
-          <w:rFonts w:ascii="Bookman Old Style" w:hAnsi="Bookman Old Style"/>
-          <w:sz w:val="24"/>
-          <w:szCs w:val="24"/>
-        </w:rPr>
-        <w:t>that</w:t>
-      </w:r>
-      <w:r>
-        <w:rPr>
-          <w:rFonts w:ascii="Bookman Old Style" w:hAnsi="Bookman Old Style"/>
-          <w:sz w:val="24"/>
-          <w:szCs w:val="24"/>
-        </w:rPr>
-        <w:t xml:space="preserve"> </w:t>
-      </w:r>
-      <w:r>
-        <w:rPr>
-          <w:rFonts w:ascii="Bookman Old Style" w:hAnsi="Bookman Old Style"/>
-          <w:i/>
-          <w:sz w:val="24"/>
-          <w:szCs w:val="24"/>
-        </w:rPr>
-        <w:t>x</w:t>
-      </w:r>
       <w:r>
         <w:rPr>
           <w:rFonts w:ascii="Bookman Old Style" w:hAnsi="Bookman Old Style"/>
@@ -2635,56 +2437,14 @@
         </w:rPr>
         <w:t xml:space="preserve">R4-5: </w:t>
       </w:r>
-      <w:proofErr w:type="gramStart"/>
-      <w:r>
-        <w:rPr>
-          <w:rFonts w:ascii="Bookman Old Style" w:hAnsi="Bookman Old Style" w:cs="Times New Roman"/>
-          <w:i/>
-          <w:sz w:val="24"/>
-          <w:szCs w:val="24"/>
-        </w:rPr>
-        <w:t xml:space="preserve">In </w:t>
-      </w:r>
-      <w:proofErr w:type="spellStart"/>
-      <w:r>
-        <w:rPr>
-          <w:rFonts w:ascii="Bookman Old Style" w:hAnsi="Bookman Old Style" w:cs="Times New Roman"/>
-          <w:i/>
-          <w:sz w:val="24"/>
-          <w:szCs w:val="24"/>
-        </w:rPr>
-        <w:t>Pg</w:t>
-      </w:r>
-      <w:proofErr w:type="spellEnd"/>
-      <w:proofErr w:type="gramEnd"/>
-      <w:r>
-        <w:rPr>
-          <w:rFonts w:ascii="Bookman Old Style" w:hAnsi="Bookman Old Style" w:cs="Times New Roman"/>
-          <w:i/>
-          <w:sz w:val="24"/>
-          <w:szCs w:val="24"/>
-        </w:rPr>
-        <w:t xml:space="preserve"> 2, line 7-8: What is the range of A? From Figs. 2 and 3, I could find out </w:t>
-      </w:r>
-      <w:proofErr w:type="gramStart"/>
-      <w:r>
-        <w:rPr>
-          <w:rFonts w:ascii="Bookman Old Style" w:hAnsi="Bookman Old Style" w:cs="Times New Roman"/>
-          <w:i/>
-          <w:sz w:val="24"/>
-          <w:szCs w:val="24"/>
-        </w:rPr>
-        <w:t>A</w:t>
-      </w:r>
-      <w:proofErr w:type="gramEnd"/>
-      <w:r>
-        <w:rPr>
-          <w:rFonts w:ascii="Bookman Old Style" w:hAnsi="Bookman Old Style" w:cs="Times New Roman"/>
-          <w:i/>
-          <w:sz w:val="24"/>
-          <w:szCs w:val="24"/>
-        </w:rPr>
-        <w:t xml:space="preserve"> ranges from 0 to 1, but it was not clear in the main context.</w:t>
+      <w:r>
+        <w:rPr>
+          <w:rFonts w:ascii="Bookman Old Style" w:hAnsi="Bookman Old Style" w:cs="Times New Roman"/>
+          <w:i/>
+          <w:sz w:val="24"/>
+          <w:szCs w:val="24"/>
+        </w:rPr>
+        <w:t>In Pg 2, line 7-8: What is the range of A? From Figs. 2 and 3, I could find out A ranges from 0 to 1, but it was not clear in the main context.</w:t>
       </w:r>
       <w:r>
         <w:rPr>
@@ -2865,43 +2625,7 @@
           <w:sz w:val="24"/>
           <w:szCs w:val="24"/>
         </w:rPr>
-        <w:t xml:space="preserve">two-particle position control. </w:t>
-      </w:r>
-      <w:proofErr w:type="spellStart"/>
-      <w:r>
-        <w:rPr>
-          <w:rFonts w:ascii="Bookman Old Style" w:hAnsi="Bookman Old Style"/>
-          <w:sz w:val="24"/>
-          <w:szCs w:val="24"/>
-        </w:rPr>
-        <w:t>Alg</w:t>
-      </w:r>
-      <w:proofErr w:type="spellEnd"/>
-      <w:r>
-        <w:rPr>
-          <w:rFonts w:ascii="Bookman Old Style" w:hAnsi="Bookman Old Style"/>
-          <w:sz w:val="24"/>
-          <w:szCs w:val="24"/>
-        </w:rPr>
-        <w:t xml:space="preserve"> 1 replaces old </w:t>
-      </w:r>
-      <w:proofErr w:type="spellStart"/>
-      <w:r>
-        <w:rPr>
-          <w:rFonts w:ascii="Bookman Old Style" w:hAnsi="Bookman Old Style"/>
-          <w:sz w:val="24"/>
-          <w:szCs w:val="24"/>
-        </w:rPr>
-        <w:t>Alg</w:t>
-      </w:r>
-      <w:proofErr w:type="spellEnd"/>
-      <w:r>
-        <w:rPr>
-          <w:rFonts w:ascii="Bookman Old Style" w:hAnsi="Bookman Old Style"/>
-          <w:sz w:val="24"/>
-          <w:szCs w:val="24"/>
-        </w:rPr>
-        <w:t xml:space="preserve"> 1 and 2.</w:t>
+        <w:t>two-particle position control. Alg 1 replaces old Alg 1 and 2.</w:t>
       </w:r>
       <w:r>
         <w:rPr>
@@ -2992,38 +2716,7 @@
           <w:sz w:val="24"/>
           <w:szCs w:val="24"/>
         </w:rPr>
-        <w:t xml:space="preserve">How does </w:t>
-      </w:r>
-      <w:proofErr w:type="spellStart"/>
-      <w:proofErr w:type="gramStart"/>
-      <w:r>
-        <w:rPr>
-          <w:rFonts w:ascii="Bookman Old Style" w:hAnsi="Bookman Old Style" w:cs="Times New Roman"/>
-          <w:i/>
-          <w:sz w:val="24"/>
-          <w:szCs w:val="24"/>
-        </w:rPr>
-        <w:t>DriftMove</w:t>
-      </w:r>
-      <w:proofErr w:type="spellEnd"/>
-      <w:r>
-        <w:rPr>
-          <w:rFonts w:ascii="Bookman Old Style" w:hAnsi="Bookman Old Style" w:cs="Times New Roman"/>
-          <w:i/>
-          <w:sz w:val="24"/>
-          <w:szCs w:val="24"/>
-        </w:rPr>
-        <w:t>(</w:t>
-      </w:r>
-      <w:proofErr w:type="gramEnd"/>
-      <w:r>
-        <w:rPr>
-          <w:rFonts w:ascii="Bookman Old Style" w:hAnsi="Bookman Old Style" w:cs="Times New Roman"/>
-          <w:i/>
-          <w:sz w:val="24"/>
-          <w:szCs w:val="24"/>
-        </w:rPr>
-        <w:t>) work? It is not explained</w:t>
+        <w:t>How does DriftMove() work? It is not explained</w:t>
       </w:r>
       <w:r>
         <w:rPr>
@@ -3085,34 +2778,206 @@
           <w:sz w:val="24"/>
           <w:szCs w:val="24"/>
         </w:rPr>
-        <w:t xml:space="preserve">he n robot position control algorithm relies on a </w:t>
-      </w:r>
-      <w:proofErr w:type="spellStart"/>
-      <w:proofErr w:type="gramStart"/>
+        <w:t>he n robot position control algorithm relies on a DriftMove(</w:t>
+      </w:r>
+      <w:r>
+        <w:rPr>
+          <w:rFonts w:ascii="Times New Roman" w:hAnsi="Times New Roman" w:cs="Times New Roman"/>
+          <w:sz w:val="24"/>
+          <w:szCs w:val="24"/>
+        </w:rPr>
+        <w:t>α</w:t>
+      </w:r>
       <w:r>
         <w:rPr>
           <w:rFonts w:ascii="Bookman Old Style" w:hAnsi="Bookman Old Style" w:cs="Times"/>
           <w:sz w:val="24"/>
           <w:szCs w:val="24"/>
         </w:rPr>
-        <w:t>DriftMove</w:t>
-      </w:r>
-      <w:proofErr w:type="spellEnd"/>
+        <w:t>,</w:t>
+      </w:r>
+      <w:r>
+        <w:rPr>
+          <w:rFonts w:ascii="Times New Roman" w:hAnsi="Times New Roman" w:cs="Times New Roman"/>
+          <w:sz w:val="24"/>
+          <w:szCs w:val="24"/>
+        </w:rPr>
+        <w:t>β</w:t>
+      </w:r>
       <w:r>
         <w:rPr>
           <w:rFonts w:ascii="Bookman Old Style" w:hAnsi="Bookman Old Style" w:cs="Times"/>
           <w:sz w:val="24"/>
           <w:szCs w:val="24"/>
         </w:rPr>
-        <w:t>(</w:t>
-      </w:r>
-      <w:proofErr w:type="gramEnd"/>
+        <w:t>,</w:t>
+      </w:r>
       <w:r>
         <w:rPr>
           <w:rFonts w:ascii="Times New Roman" w:hAnsi="Times New Roman" w:cs="Times New Roman"/>
           <w:sz w:val="24"/>
           <w:szCs w:val="24"/>
         </w:rPr>
+        <w:t>ε</w:t>
+      </w:r>
+      <w:r>
+        <w:rPr>
+          <w:rFonts w:ascii="Bookman Old Style" w:hAnsi="Bookman Old Style" w:cs="Times"/>
+          <w:sz w:val="24"/>
+          <w:szCs w:val="24"/>
+        </w:rPr>
+        <w:t xml:space="preserve">) control input, shown in Fig. 7. </w:t>
+      </w:r>
+      <w:r>
+        <w:rPr>
+          <w:rFonts w:ascii="Bookman Old Style" w:hAnsi="Bookman Old Style" w:cs="Times"/>
+          <w:sz w:val="24"/>
+          <w:szCs w:val="24"/>
+        </w:rPr>
+        <w:t>Sev IV.B, paragraph 3 now states: “</w:t>
+      </w:r>
+      <w:r>
+        <w:rPr>
+          <w:rFonts w:ascii="Bookman Old Style" w:hAnsi="Bookman Old Style" w:cs="Times"/>
+          <w:sz w:val="24"/>
+          <w:szCs w:val="24"/>
+        </w:rPr>
+        <w:t>A drift move consists of repeating a triangular movement sequence {(</w:t>
+      </w:r>
+      <w:r>
+        <w:rPr>
+          <w:rFonts w:ascii="Times New Roman" w:hAnsi="Times New Roman" w:cs="Times New Roman"/>
+          <w:sz w:val="24"/>
+          <w:szCs w:val="24"/>
+        </w:rPr>
+        <w:t>β</w:t>
+      </w:r>
+      <w:r>
+        <w:rPr>
+          <w:rFonts w:ascii="Bookman Old Style" w:hAnsi="Bookman Old Style" w:cs="Times"/>
+          <w:sz w:val="24"/>
+          <w:szCs w:val="24"/>
+        </w:rPr>
+        <w:t xml:space="preserve">/2, </w:t>
+      </w:r>
+      <w:r>
+        <w:rPr>
+          <w:rFonts w:ascii="Times New Roman" w:hAnsi="Times New Roman" w:cs="Times New Roman"/>
+          <w:sz w:val="24"/>
+          <w:szCs w:val="24"/>
+        </w:rPr>
+        <w:t>−ε</w:t>
+      </w:r>
+      <w:r>
+        <w:rPr>
+          <w:rFonts w:ascii="Bookman Old Style" w:hAnsi="Bookman Old Style" w:cs="Times"/>
+          <w:sz w:val="24"/>
+          <w:szCs w:val="24"/>
+        </w:rPr>
+        <w:t>), (</w:t>
+      </w:r>
+      <w:r>
+        <w:rPr>
+          <w:rFonts w:ascii="Times New Roman" w:hAnsi="Times New Roman" w:cs="Times New Roman"/>
+          <w:sz w:val="24"/>
+          <w:szCs w:val="24"/>
+        </w:rPr>
+        <w:t>β</w:t>
+      </w:r>
+      <w:r>
+        <w:rPr>
+          <w:rFonts w:ascii="Bookman Old Style" w:hAnsi="Bookman Old Style" w:cs="Times"/>
+          <w:sz w:val="24"/>
+          <w:szCs w:val="24"/>
+        </w:rPr>
+        <w:t xml:space="preserve">/2, </w:t>
+      </w:r>
+      <w:r>
+        <w:rPr>
+          <w:rFonts w:ascii="Times New Roman" w:hAnsi="Times New Roman" w:cs="Times New Roman"/>
+          <w:sz w:val="24"/>
+          <w:szCs w:val="24"/>
+        </w:rPr>
+        <w:t>ε</w:t>
+      </w:r>
+      <w:r>
+        <w:rPr>
+          <w:rFonts w:ascii="Bookman Old Style" w:hAnsi="Bookman Old Style" w:cs="Times"/>
+          <w:sz w:val="24"/>
+          <w:szCs w:val="24"/>
+        </w:rPr>
+        <w:t>), (</w:t>
+      </w:r>
+      <w:r>
+        <w:rPr>
+          <w:rFonts w:ascii="Times New Roman" w:hAnsi="Times New Roman" w:cs="Times New Roman"/>
+          <w:sz w:val="24"/>
+          <w:szCs w:val="24"/>
+        </w:rPr>
+        <w:t>−α</w:t>
+      </w:r>
+      <w:r>
+        <w:rPr>
+          <w:rFonts w:ascii="Bookman Old Style" w:hAnsi="Bookman Old Style" w:cs="Times"/>
+          <w:sz w:val="24"/>
+          <w:szCs w:val="24"/>
+        </w:rPr>
+        <w:t xml:space="preserve">, 0)}. The robot touching a top wall moves right </w:t>
+      </w:r>
+      <w:r>
+        <w:rPr>
+          <w:rFonts w:ascii="Times New Roman" w:hAnsi="Times New Roman" w:cs="Times New Roman"/>
+          <w:sz w:val="24"/>
+          <w:szCs w:val="24"/>
+        </w:rPr>
+        <w:t>β</w:t>
+      </w:r>
+      <w:r>
+        <w:rPr>
+          <w:rFonts w:ascii="Bookman Old Style" w:hAnsi="Bookman Old Style" w:cs="Times"/>
+          <w:sz w:val="24"/>
+          <w:szCs w:val="24"/>
+        </w:rPr>
+        <w:t xml:space="preserve"> units, while robots not touching the top move right </w:t>
+      </w:r>
+      <w:r>
+        <w:rPr>
+          <w:rFonts w:ascii="Times New Roman" w:hAnsi="Times New Roman" w:cs="Times New Roman"/>
+          <w:sz w:val="24"/>
+          <w:szCs w:val="24"/>
+        </w:rPr>
+        <w:t>β</w:t>
+      </w:r>
+      <w:r>
+        <w:rPr>
+          <w:rFonts w:ascii="Bookman Old Style" w:hAnsi="Bookman Old Style" w:cs="Times"/>
+          <w:sz w:val="24"/>
+          <w:szCs w:val="24"/>
+        </w:rPr>
+        <w:t xml:space="preserve"> </w:t>
+      </w:r>
+      <w:r>
+        <w:rPr>
+          <w:rFonts w:ascii="Times New Roman" w:hAnsi="Times New Roman" w:cs="Times New Roman"/>
+          <w:sz w:val="24"/>
+          <w:szCs w:val="24"/>
+        </w:rPr>
+        <w:t>−</w:t>
+      </w:r>
+      <w:r>
+        <w:rPr>
+          <w:rFonts w:ascii="Bookman Old Style" w:hAnsi="Bookman Old Style" w:cs="Times"/>
+          <w:sz w:val="24"/>
+          <w:szCs w:val="24"/>
+        </w:rPr>
+        <w:t xml:space="preserve"> </w:t>
+      </w:r>
+      <w:r>
+        <w:rPr>
+          <w:rFonts w:ascii="Times New Roman" w:hAnsi="Times New Roman" w:cs="Times New Roman"/>
+          <w:sz w:val="24"/>
+          <w:szCs w:val="24"/>
+        </w:rPr>
         <w:t>α</w:t>
       </w:r>
       <w:r>
@@ -3121,217 +2986,7 @@
           <w:sz w:val="24"/>
           <w:szCs w:val="24"/>
         </w:rPr>
-        <w:t>,</w:t>
-      </w:r>
-      <w:r>
-        <w:rPr>
-          <w:rFonts w:ascii="Times New Roman" w:hAnsi="Times New Roman" w:cs="Times New Roman"/>
-          <w:sz w:val="24"/>
-          <w:szCs w:val="24"/>
-        </w:rPr>
-        <w:t>β</w:t>
-      </w:r>
-      <w:r>
-        <w:rPr>
-          <w:rFonts w:ascii="Bookman Old Style" w:hAnsi="Bookman Old Style" w:cs="Times"/>
-          <w:sz w:val="24"/>
-          <w:szCs w:val="24"/>
-        </w:rPr>
-        <w:t>,</w:t>
-      </w:r>
-      <w:r>
-        <w:rPr>
-          <w:rFonts w:ascii="Times New Roman" w:hAnsi="Times New Roman" w:cs="Times New Roman"/>
-          <w:sz w:val="24"/>
-          <w:szCs w:val="24"/>
-        </w:rPr>
-        <w:t>ε</w:t>
-      </w:r>
-      <w:r>
-        <w:rPr>
-          <w:rFonts w:ascii="Bookman Old Style" w:hAnsi="Bookman Old Style" w:cs="Times"/>
-          <w:sz w:val="24"/>
-          <w:szCs w:val="24"/>
-        </w:rPr>
-        <w:t xml:space="preserve">) control input, shown in Fig. 7. </w:t>
-      </w:r>
-      <w:proofErr w:type="spellStart"/>
-      <w:r>
-        <w:rPr>
-          <w:rFonts w:ascii="Bookman Old Style" w:hAnsi="Bookman Old Style" w:cs="Times"/>
-          <w:sz w:val="24"/>
-          <w:szCs w:val="24"/>
-        </w:rPr>
-        <w:t>Sev</w:t>
-      </w:r>
-      <w:proofErr w:type="spellEnd"/>
-      <w:r>
-        <w:rPr>
-          <w:rFonts w:ascii="Bookman Old Style" w:hAnsi="Bookman Old Style" w:cs="Times"/>
-          <w:sz w:val="24"/>
-          <w:szCs w:val="24"/>
-        </w:rPr>
-        <w:t xml:space="preserve"> IV.B, paragraph 3 now states: “</w:t>
-      </w:r>
-      <w:r>
-        <w:rPr>
-          <w:rFonts w:ascii="Bookman Old Style" w:hAnsi="Bookman Old Style" w:cs="Times"/>
-          <w:sz w:val="24"/>
-          <w:szCs w:val="24"/>
-        </w:rPr>
-        <w:t>A drift move consists of repeating a triangular movement sequence {(</w:t>
-      </w:r>
-      <w:r>
-        <w:rPr>
-          <w:rFonts w:ascii="Times New Roman" w:hAnsi="Times New Roman" w:cs="Times New Roman"/>
-          <w:sz w:val="24"/>
-          <w:szCs w:val="24"/>
-        </w:rPr>
-        <w:t>β</w:t>
-      </w:r>
-      <w:r>
-        <w:rPr>
-          <w:rFonts w:ascii="Bookman Old Style" w:hAnsi="Bookman Old Style" w:cs="Times"/>
-          <w:sz w:val="24"/>
-          <w:szCs w:val="24"/>
-        </w:rPr>
-        <w:t xml:space="preserve">/2, </w:t>
-      </w:r>
-      <w:r>
-        <w:rPr>
-          <w:rFonts w:ascii="Times New Roman" w:hAnsi="Times New Roman" w:cs="Times New Roman"/>
-          <w:sz w:val="24"/>
-          <w:szCs w:val="24"/>
-        </w:rPr>
-        <w:t>−ε</w:t>
-      </w:r>
-      <w:r>
-        <w:rPr>
-          <w:rFonts w:ascii="Bookman Old Style" w:hAnsi="Bookman Old Style" w:cs="Times"/>
-          <w:sz w:val="24"/>
-          <w:szCs w:val="24"/>
-        </w:rPr>
-        <w:t>), (</w:t>
-      </w:r>
-      <w:r>
-        <w:rPr>
-          <w:rFonts w:ascii="Times New Roman" w:hAnsi="Times New Roman" w:cs="Times New Roman"/>
-          <w:sz w:val="24"/>
-          <w:szCs w:val="24"/>
-        </w:rPr>
-        <w:t>β</w:t>
-      </w:r>
-      <w:r>
-        <w:rPr>
-          <w:rFonts w:ascii="Bookman Old Style" w:hAnsi="Bookman Old Style" w:cs="Times"/>
-          <w:sz w:val="24"/>
-          <w:szCs w:val="24"/>
-        </w:rPr>
-        <w:t xml:space="preserve">/2, </w:t>
-      </w:r>
-      <w:r>
-        <w:rPr>
-          <w:rFonts w:ascii="Times New Roman" w:hAnsi="Times New Roman" w:cs="Times New Roman"/>
-          <w:sz w:val="24"/>
-          <w:szCs w:val="24"/>
-        </w:rPr>
-        <w:t>ε</w:t>
-      </w:r>
-      <w:r>
-        <w:rPr>
-          <w:rFonts w:ascii="Bookman Old Style" w:hAnsi="Bookman Old Style" w:cs="Times"/>
-          <w:sz w:val="24"/>
-          <w:szCs w:val="24"/>
-        </w:rPr>
-        <w:t>), (</w:t>
-      </w:r>
-      <w:r>
-        <w:rPr>
-          <w:rFonts w:ascii="Times New Roman" w:hAnsi="Times New Roman" w:cs="Times New Roman"/>
-          <w:sz w:val="24"/>
-          <w:szCs w:val="24"/>
-        </w:rPr>
-        <w:t>−α</w:t>
-      </w:r>
-      <w:r>
-        <w:rPr>
-          <w:rFonts w:ascii="Bookman Old Style" w:hAnsi="Bookman Old Style" w:cs="Times"/>
-          <w:sz w:val="24"/>
-          <w:szCs w:val="24"/>
-        </w:rPr>
-        <w:t xml:space="preserve">, 0)}. The robot touching a top wall moves right </w:t>
-      </w:r>
-      <w:r>
-        <w:rPr>
-          <w:rFonts w:ascii="Times New Roman" w:hAnsi="Times New Roman" w:cs="Times New Roman"/>
-          <w:sz w:val="24"/>
-          <w:szCs w:val="24"/>
-        </w:rPr>
-        <w:t>β</w:t>
-      </w:r>
-      <w:r>
-        <w:rPr>
-          <w:rFonts w:ascii="Bookman Old Style" w:hAnsi="Bookman Old Style" w:cs="Times"/>
-          <w:sz w:val="24"/>
-          <w:szCs w:val="24"/>
-        </w:rPr>
-        <w:t xml:space="preserve"> units, while robots not touching the top move right </w:t>
-      </w:r>
-      <w:r>
-        <w:rPr>
-          <w:rFonts w:ascii="Times New Roman" w:hAnsi="Times New Roman" w:cs="Times New Roman"/>
-          <w:sz w:val="24"/>
-          <w:szCs w:val="24"/>
-        </w:rPr>
-        <w:t>β</w:t>
-      </w:r>
-      <w:r>
-        <w:rPr>
-          <w:rFonts w:ascii="Bookman Old Style" w:hAnsi="Bookman Old Style" w:cs="Times"/>
-          <w:sz w:val="24"/>
-          <w:szCs w:val="24"/>
-        </w:rPr>
-        <w:t xml:space="preserve"> </w:t>
-      </w:r>
-      <w:r>
-        <w:rPr>
-          <w:rFonts w:ascii="Times New Roman" w:hAnsi="Times New Roman" w:cs="Times New Roman"/>
-          <w:sz w:val="24"/>
-          <w:szCs w:val="24"/>
-        </w:rPr>
-        <w:t>−</w:t>
-      </w:r>
-      <w:r>
-        <w:rPr>
-          <w:rFonts w:ascii="Bookman Old Style" w:hAnsi="Bookman Old Style" w:cs="Times"/>
-          <w:sz w:val="24"/>
-          <w:szCs w:val="24"/>
-        </w:rPr>
-        <w:t xml:space="preserve"> </w:t>
-      </w:r>
-      <w:r>
-        <w:rPr>
-          <w:rFonts w:ascii="Times New Roman" w:hAnsi="Times New Roman" w:cs="Times New Roman"/>
-          <w:sz w:val="24"/>
-          <w:szCs w:val="24"/>
-        </w:rPr>
-        <w:t>α</w:t>
-      </w:r>
-      <w:r>
-        <w:rPr>
-          <w:rFonts w:ascii="Bookman Old Style" w:hAnsi="Bookman Old Style" w:cs="Times"/>
-          <w:sz w:val="24"/>
-          <w:szCs w:val="24"/>
-        </w:rPr>
-        <w:t xml:space="preserve">. </w:t>
-      </w:r>
-      <w:r>
-        <w:rPr>
-          <w:rFonts w:ascii="Bookman Old Style" w:hAnsi="Bookman Old Style" w:cs="Times"/>
-          <w:sz w:val="24"/>
-          <w:szCs w:val="24"/>
-        </w:rPr>
-        <w:t>“</w:t>
+        <w:t>.”</w:t>
       </w:r>
     </w:p>
     <w:p>
@@ -3480,29 +3135,7 @@
           <w:sz w:val="24"/>
           <w:szCs w:val="24"/>
         </w:rPr>
-        <w:t xml:space="preserve"> The main point of the paper is to determine velocity command for polygonal shapes. Authors propose two algorithms: </w:t>
-      </w:r>
-      <w:proofErr w:type="gramStart"/>
-      <w:r>
-        <w:rPr>
-          <w:rFonts w:ascii="Bookman Old Style" w:hAnsi="Bookman Old Style" w:cs="Times New Roman"/>
-          <w:i/>
-          <w:color w:val="000000"/>
-          <w:sz w:val="24"/>
-          <w:szCs w:val="24"/>
-        </w:rPr>
-        <w:t>open-loop</w:t>
-      </w:r>
-      <w:proofErr w:type="gramEnd"/>
-      <w:r>
-        <w:rPr>
-          <w:rFonts w:ascii="Bookman Old Style" w:hAnsi="Bookman Old Style" w:cs="Times New Roman"/>
-          <w:i/>
-          <w:color w:val="000000"/>
-          <w:sz w:val="24"/>
-          <w:szCs w:val="24"/>
-        </w:rPr>
-        <w:t xml:space="preserve"> and closed-loop algorithms. </w:t>
+        <w:t xml:space="preserve"> The main point of the paper is to determine velocity command for polygonal shapes. Authors propose two algorithms: open-loop and closed-loop algorithms. </w:t>
       </w:r>
     </w:p>
     <w:p>
@@ -3676,87 +3309,7 @@
           <w:sz w:val="20"/>
           <w:szCs w:val="24"/>
         </w:rPr>
-        <w:t xml:space="preserve">These system dynamics represent particle swarms in low-Reynolds number environments, where viscosity dominates inertial forces and so velocity is proportional to input force [1]. In this regime, the input force command </w:t>
-      </w:r>
-      <w:proofErr w:type="gramStart"/>
-      <w:r>
-        <w:rPr>
-          <w:rFonts w:ascii="Bookman Old Style" w:eastAsia="Times New Roman" w:hAnsi="Bookman Old Style" w:cs="Times New Roman"/>
-          <w:color w:val="000000"/>
-          <w:sz w:val="20"/>
-          <w:szCs w:val="24"/>
-        </w:rPr>
-        <w:t>u(</w:t>
-      </w:r>
-      <w:proofErr w:type="gramEnd"/>
-      <w:r>
-        <w:rPr>
-          <w:rFonts w:ascii="Bookman Old Style" w:eastAsia="Times New Roman" w:hAnsi="Bookman Old Style" w:cs="Times New Roman"/>
-          <w:color w:val="000000"/>
-          <w:sz w:val="20"/>
-          <w:szCs w:val="24"/>
-        </w:rPr>
-        <w:t xml:space="preserve">t) controls the velocity of the robots. The same model can be generalized to particles moved by fluid flow where the vector direction of fluid flow </w:t>
-      </w:r>
-      <w:proofErr w:type="gramStart"/>
-      <w:r>
-        <w:rPr>
-          <w:rFonts w:ascii="Bookman Old Style" w:eastAsia="Times New Roman" w:hAnsi="Bookman Old Style" w:cs="Times New Roman"/>
-          <w:color w:val="000000"/>
-          <w:sz w:val="20"/>
-          <w:szCs w:val="24"/>
-        </w:rPr>
-        <w:t>u(</w:t>
-      </w:r>
-      <w:proofErr w:type="gramEnd"/>
-      <w:r>
-        <w:rPr>
-          <w:rFonts w:ascii="Bookman Old Style" w:eastAsia="Times New Roman" w:hAnsi="Bookman Old Style" w:cs="Times New Roman"/>
-          <w:color w:val="000000"/>
-          <w:sz w:val="20"/>
-          <w:szCs w:val="24"/>
-        </w:rPr>
-        <w:t xml:space="preserve">t) controls the velocity of particles, or for a swarm of robots that move at a constant speed in a direction specified by a global input u(t) [2]. Our control problem is to design the control inputs </w:t>
-      </w:r>
-      <w:proofErr w:type="gramStart"/>
-      <w:r>
-        <w:rPr>
-          <w:rFonts w:ascii="Bookman Old Style" w:eastAsia="Times New Roman" w:hAnsi="Bookman Old Style" w:cs="Times New Roman"/>
-          <w:color w:val="000000"/>
-          <w:sz w:val="20"/>
-          <w:szCs w:val="24"/>
-        </w:rPr>
-        <w:t>u(</w:t>
-      </w:r>
-      <w:proofErr w:type="gramEnd"/>
-      <w:r>
-        <w:rPr>
-          <w:rFonts w:ascii="Bookman Old Style" w:eastAsia="Times New Roman" w:hAnsi="Bookman Old Style" w:cs="Times New Roman"/>
-          <w:color w:val="000000"/>
-          <w:sz w:val="20"/>
-          <w:szCs w:val="24"/>
-        </w:rPr>
-        <w:t xml:space="preserve">t) to make all n particles achieve a task. As a current example, micro- and </w:t>
-      </w:r>
-      <w:proofErr w:type="spellStart"/>
-      <w:r>
-        <w:rPr>
-          <w:rFonts w:ascii="Bookman Old Style" w:eastAsia="Times New Roman" w:hAnsi="Bookman Old Style" w:cs="Times New Roman"/>
-          <w:color w:val="000000"/>
-          <w:sz w:val="20"/>
-          <w:szCs w:val="24"/>
-        </w:rPr>
-        <w:t>nano</w:t>
-      </w:r>
-      <w:proofErr w:type="spellEnd"/>
-      <w:r>
-        <w:rPr>
-          <w:rFonts w:ascii="Bookman Old Style" w:eastAsia="Times New Roman" w:hAnsi="Bookman Old Style" w:cs="Times New Roman"/>
-          <w:color w:val="000000"/>
-          <w:sz w:val="20"/>
-          <w:szCs w:val="24"/>
-        </w:rPr>
-        <w:t xml:space="preserve">-robots can be manufactured in large numbers, see [3, 4, 5, 6, 7, 8, 9]. </w:t>
+        <w:t xml:space="preserve">These system dynamics represent particle swarms in low-Reynolds number environments, where viscosity dominates inertial forces and so velocity is proportional to input force [1]. In this regime, the input force command u(t) controls the velocity of the robots. The same model can be generalized to particles moved by fluid flow where the vector direction of fluid flow u(t) controls the velocity of particles, or for a swarm of robots that move at a constant speed in a direction specified by a global input u(t) [2]. Our control problem is to design the control inputs u(t) to make all n particles achieve a task. As a current example, micro- and nano-robots can be manufactured in large numbers, see [3, 4, 5, 6, 7, 8, 9]. </w:t>
       </w:r>
     </w:p>
     <w:p>
@@ -4147,47 +3700,7 @@
           <w:sz w:val="24"/>
           <w:szCs w:val="24"/>
         </w:rPr>
-        <w:t xml:space="preserve">  The </w:t>
-      </w:r>
-      <w:proofErr w:type="gramStart"/>
-      <w:r>
-        <w:rPr>
-          <w:rFonts w:ascii="Bookman Old Style" w:hAnsi="Bookman Old Style" w:cs="Times New Roman"/>
-          <w:color w:val="000000"/>
-          <w:sz w:val="24"/>
-          <w:szCs w:val="24"/>
-        </w:rPr>
-        <w:t xml:space="preserve">previous paper’s </w:t>
-      </w:r>
-      <w:proofErr w:type="spellStart"/>
-      <w:r>
-        <w:rPr>
-          <w:rFonts w:ascii="Bookman Old Style" w:hAnsi="Bookman Old Style" w:cs="Times New Roman"/>
-          <w:color w:val="000000"/>
-          <w:sz w:val="24"/>
-          <w:szCs w:val="24"/>
-        </w:rPr>
-        <w:t>Alg</w:t>
-      </w:r>
-      <w:proofErr w:type="spellEnd"/>
-      <w:r>
-        <w:rPr>
-          <w:rFonts w:ascii="Bookman Old Style" w:hAnsi="Bookman Old Style" w:cs="Times New Roman"/>
-          <w:color w:val="000000"/>
-          <w:sz w:val="24"/>
-          <w:szCs w:val="24"/>
-        </w:rPr>
-        <w:t xml:space="preserve"> 1 and 2 are replaced by the new Alg. 1</w:t>
-      </w:r>
-      <w:proofErr w:type="gramEnd"/>
-      <w:r>
-        <w:rPr>
-          <w:rFonts w:ascii="Bookman Old Style" w:hAnsi="Bookman Old Style" w:cs="Times New Roman"/>
-          <w:color w:val="000000"/>
-          <w:sz w:val="24"/>
-          <w:szCs w:val="24"/>
-        </w:rPr>
-        <w:t>. The video attachment shows the corner case you mentioned, and several others.</w:t>
+        <w:t xml:space="preserve">  The previous paper’s Alg 1 and 2 are replaced by the new Alg. 1. The video attachment shows the corner case you mentioned, and several others.</w:t>
       </w:r>
     </w:p>
     <w:p>
@@ -4790,241 +4303,119 @@
           <w:sz w:val="24"/>
           <w:szCs w:val="24"/>
         </w:rPr>
+        <w:t xml:space="preserve"> from</w:t>
+      </w:r>
+      <w:r>
+        <w:rPr>
+          <w:rFonts w:ascii="Bookman Old Style" w:hAnsi="Bookman Old Style" w:cs="Times New Roman"/>
+          <w:sz w:val="24"/>
+          <w:szCs w:val="24"/>
+        </w:rPr>
+        <w:t xml:space="preserve"> “Using Boundaries: Fluid Settling In a Tank”  to “A. Using Boundaries: stable configurations of a swarm”</w:t>
+      </w:r>
+      <w:r>
+        <w:rPr>
+          <w:rFonts w:ascii="Bookman Old Style" w:hAnsi="Bookman Old Style" w:cs="Times New Roman"/>
+          <w:sz w:val="24"/>
+          <w:szCs w:val="24"/>
+        </w:rPr>
+        <w:t>. We also edited the text in this section.</w:t>
+      </w:r>
+    </w:p>
+    <w:p>
+      <w:pPr>
+        <w:pStyle w:val="HTMLPreformatted"/>
+        <w:shd w:val="clear" w:color="auto" w:fill="FFFFFF"/>
+        <w:jc w:val="both"/>
+        <w:rPr>
+          <w:rFonts w:ascii="Bookman Old Style" w:hAnsi="Bookman Old Style"/>
+          <w:sz w:val="24"/>
+          <w:szCs w:val="24"/>
+        </w:rPr>
+      </w:pPr>
+    </w:p>
+    <w:p>
+      <w:pPr>
+        <w:pStyle w:val="HTMLPreformatted"/>
+        <w:shd w:val="clear" w:color="auto" w:fill="FFFFFF"/>
+        <w:jc w:val="both"/>
+        <w:rPr>
+          <w:rFonts w:ascii="Bookman Old Style" w:hAnsi="Bookman Old Style"/>
+          <w:sz w:val="24"/>
+          <w:szCs w:val="24"/>
+        </w:rPr>
+      </w:pPr>
+    </w:p>
+    <w:p>
+      <w:pPr>
+        <w:pStyle w:val="HTMLPreformatted"/>
+        <w:shd w:val="clear" w:color="auto" w:fill="FFFFFF"/>
+        <w:rPr>
+          <w:rFonts w:ascii="Bookman Old Style" w:hAnsi="Bookman Old Style" w:cs="Times New Roman"/>
+          <w:i/>
+          <w:color w:val="000000"/>
+          <w:sz w:val="24"/>
+          <w:szCs w:val="24"/>
+        </w:rPr>
+      </w:pPr>
+      <w:r>
+        <w:rPr>
+          <w:rFonts w:ascii="Bookman Old Style" w:hAnsi="Bookman Old Style"/>
+          <w:b/>
+          <w:i/>
+          <w:sz w:val="24"/>
+          <w:szCs w:val="24"/>
+        </w:rPr>
+        <w:t>R5</w:t>
+      </w:r>
+      <w:r>
+        <w:rPr>
+          <w:rFonts w:ascii="Bookman Old Style" w:hAnsi="Bookman Old Style"/>
+          <w:b/>
+          <w:i/>
+          <w:sz w:val="24"/>
+          <w:szCs w:val="24"/>
+        </w:rPr>
+        <w:t>-</w:t>
+      </w:r>
+      <w:r>
+        <w:rPr>
+          <w:rFonts w:ascii="Bookman Old Style" w:hAnsi="Bookman Old Style"/>
+          <w:b/>
+          <w:i/>
+          <w:sz w:val="24"/>
+          <w:szCs w:val="24"/>
+        </w:rPr>
+        <w:t>7</w:t>
+      </w:r>
+      <w:r>
+        <w:rPr>
+          <w:rFonts w:ascii="Bookman Old Style" w:hAnsi="Bookman Old Style"/>
+          <w:b/>
+          <w:i/>
+          <w:sz w:val="24"/>
+          <w:szCs w:val="24"/>
+        </w:rPr>
+        <w:t>:</w:t>
+      </w:r>
+      <w:r>
+        <w:rPr>
+          <w:rFonts w:ascii="Bookman Old Style" w:hAnsi="Bookman Old Style"/>
+          <w:i/>
+          <w:sz w:val="24"/>
+          <w:szCs w:val="24"/>
+        </w:rPr>
         <w:t xml:space="preserve"> </w:t>
       </w:r>
-      <w:proofErr w:type="gramStart"/>
-      <w:r>
-        <w:rPr>
-          <w:rFonts w:ascii="Bookman Old Style" w:hAnsi="Bookman Old Style" w:cs="Times New Roman"/>
-          <w:sz w:val="24"/>
-          <w:szCs w:val="24"/>
-        </w:rPr>
-        <w:t>from</w:t>
-      </w:r>
-      <w:proofErr w:type="gramEnd"/>
-      <w:r>
-        <w:rPr>
-          <w:rFonts w:ascii="Bookman Old Style" w:hAnsi="Bookman Old Style" w:cs="Times New Roman"/>
-          <w:sz w:val="24"/>
-          <w:szCs w:val="24"/>
-        </w:rPr>
-        <w:t xml:space="preserve"> “Using Boundaries: Fluid Settling In a Tank”  to “A. Using Boundaries: stable configurations of a swarm”</w:t>
-      </w:r>
-      <w:r>
-        <w:rPr>
-          <w:rFonts w:ascii="Bookman Old Style" w:hAnsi="Bookman Old Style" w:cs="Times New Roman"/>
-          <w:sz w:val="24"/>
-          <w:szCs w:val="24"/>
-        </w:rPr>
-        <w:t>. We also edited the text in this section.</w:t>
-      </w:r>
-    </w:p>
-    <w:p>
-      <w:pPr>
-        <w:pStyle w:val="HTMLPreformatted"/>
-        <w:shd w:val="clear" w:color="auto" w:fill="FFFFFF"/>
-        <w:jc w:val="both"/>
-        <w:rPr>
-          <w:rFonts w:ascii="Bookman Old Style" w:hAnsi="Bookman Old Style"/>
-          <w:sz w:val="24"/>
-          <w:szCs w:val="24"/>
-        </w:rPr>
-      </w:pPr>
-    </w:p>
-    <w:p>
-      <w:pPr>
-        <w:pStyle w:val="HTMLPreformatted"/>
-        <w:shd w:val="clear" w:color="auto" w:fill="FFFFFF"/>
-        <w:jc w:val="both"/>
-        <w:rPr>
-          <w:rFonts w:ascii="Bookman Old Style" w:hAnsi="Bookman Old Style"/>
-          <w:sz w:val="24"/>
-          <w:szCs w:val="24"/>
-        </w:rPr>
-      </w:pPr>
-    </w:p>
-    <w:p>
-      <w:pPr>
-        <w:pStyle w:val="HTMLPreformatted"/>
-        <w:shd w:val="clear" w:color="auto" w:fill="FFFFFF"/>
-        <w:rPr>
-          <w:rFonts w:ascii="Bookman Old Style" w:hAnsi="Bookman Old Style" w:cs="Times New Roman"/>
-          <w:i/>
-          <w:color w:val="000000"/>
-          <w:sz w:val="24"/>
-          <w:szCs w:val="24"/>
-        </w:rPr>
-      </w:pPr>
-      <w:r>
-        <w:rPr>
-          <w:rFonts w:ascii="Bookman Old Style" w:hAnsi="Bookman Old Style"/>
-          <w:b/>
-          <w:i/>
-          <w:sz w:val="24"/>
-          <w:szCs w:val="24"/>
-        </w:rPr>
-        <w:t>R5</w:t>
-      </w:r>
-      <w:r>
-        <w:rPr>
-          <w:rFonts w:ascii="Bookman Old Style" w:hAnsi="Bookman Old Style"/>
-          <w:b/>
-          <w:i/>
-          <w:sz w:val="24"/>
-          <w:szCs w:val="24"/>
-        </w:rPr>
-        <w:t>-</w:t>
-      </w:r>
-      <w:r>
-        <w:rPr>
-          <w:rFonts w:ascii="Bookman Old Style" w:hAnsi="Bookman Old Style"/>
-          <w:b/>
-          <w:i/>
-          <w:sz w:val="24"/>
-          <w:szCs w:val="24"/>
-        </w:rPr>
-        <w:t>7</w:t>
-      </w:r>
-      <w:r>
-        <w:rPr>
-          <w:rFonts w:ascii="Bookman Old Style" w:hAnsi="Bookman Old Style"/>
-          <w:b/>
-          <w:i/>
-          <w:sz w:val="24"/>
-          <w:szCs w:val="24"/>
-        </w:rPr>
-        <w:t>:</w:t>
-      </w:r>
-      <w:r>
-        <w:rPr>
-          <w:rFonts w:ascii="Bookman Old Style" w:hAnsi="Bookman Old Style"/>
-          <w:i/>
-          <w:sz w:val="24"/>
-          <w:szCs w:val="24"/>
-        </w:rPr>
-        <w:t xml:space="preserve"> </w:t>
-      </w:r>
-      <w:r>
-        <w:rPr>
-          <w:rFonts w:ascii="Bookman Old Style" w:hAnsi="Bookman Old Style" w:cs="Times New Roman"/>
-          <w:i/>
-          <w:color w:val="000000"/>
-          <w:sz w:val="24"/>
-          <w:szCs w:val="24"/>
-        </w:rPr>
-        <w:t>Equations (5) and (6) are wrong. Equation (5) is 10*</w:t>
-      </w:r>
-      <w:proofErr w:type="spellStart"/>
-      <w:proofErr w:type="gramStart"/>
-      <w:r>
-        <w:rPr>
-          <w:rFonts w:ascii="Bookman Old Style" w:hAnsi="Bookman Old Style" w:cs="Times New Roman"/>
-          <w:i/>
-          <w:color w:val="000000"/>
-          <w:sz w:val="24"/>
-          <w:szCs w:val="24"/>
-        </w:rPr>
-        <w:t>sqrt</w:t>
-      </w:r>
-      <w:proofErr w:type="spellEnd"/>
-      <w:r>
-        <w:rPr>
-          <w:rFonts w:ascii="Bookman Old Style" w:hAnsi="Bookman Old Style" w:cs="Times New Roman"/>
-          <w:i/>
-          <w:color w:val="000000"/>
-          <w:sz w:val="24"/>
-          <w:szCs w:val="24"/>
-        </w:rPr>
-        <w:t>(</w:t>
-      </w:r>
-      <w:proofErr w:type="gramEnd"/>
-      <w:r>
-        <w:rPr>
-          <w:rFonts w:ascii="Bookman Old Style" w:hAnsi="Bookman Old Style" w:cs="Times New Roman"/>
-          <w:i/>
-          <w:color w:val="000000"/>
-          <w:sz w:val="24"/>
-          <w:szCs w:val="24"/>
-        </w:rPr>
-        <w:t>2)/6*</w:t>
-      </w:r>
-      <w:proofErr w:type="spellStart"/>
-      <w:r>
-        <w:rPr>
-          <w:rFonts w:ascii="Bookman Old Style" w:hAnsi="Bookman Old Style" w:cs="Times New Roman"/>
-          <w:i/>
-          <w:color w:val="000000"/>
-          <w:sz w:val="24"/>
-          <w:szCs w:val="24"/>
-        </w:rPr>
-        <w:t>sqrt</w:t>
-      </w:r>
-      <w:proofErr w:type="spellEnd"/>
-      <w:r>
-        <w:rPr>
-          <w:rFonts w:ascii="Bookman Old Style" w:hAnsi="Bookman Old Style" w:cs="Times New Roman"/>
-          <w:i/>
-          <w:color w:val="000000"/>
-          <w:sz w:val="24"/>
-          <w:szCs w:val="24"/>
-        </w:rPr>
-        <w:t>(-A*tan(beta)). Equation (6) is 10*</w:t>
-      </w:r>
-      <w:proofErr w:type="spellStart"/>
-      <w:proofErr w:type="gramStart"/>
-      <w:r>
-        <w:rPr>
-          <w:rFonts w:ascii="Bookman Old Style" w:hAnsi="Bookman Old Style" w:cs="Times New Roman"/>
-          <w:i/>
-          <w:color w:val="000000"/>
-          <w:sz w:val="24"/>
-          <w:szCs w:val="24"/>
-        </w:rPr>
-        <w:t>sqrt</w:t>
-      </w:r>
-      <w:proofErr w:type="spellEnd"/>
-      <w:r>
-        <w:rPr>
-          <w:rFonts w:ascii="Bookman Old Style" w:hAnsi="Bookman Old Style" w:cs="Times New Roman"/>
-          <w:i/>
-          <w:color w:val="000000"/>
-          <w:sz w:val="24"/>
-          <w:szCs w:val="24"/>
-        </w:rPr>
-        <w:t>(</w:t>
-      </w:r>
-      <w:proofErr w:type="gramEnd"/>
-      <w:r>
-        <w:rPr>
-          <w:rFonts w:ascii="Bookman Old Style" w:hAnsi="Bookman Old Style" w:cs="Times New Roman"/>
-          <w:i/>
-          <w:color w:val="000000"/>
-          <w:sz w:val="24"/>
-          <w:szCs w:val="24"/>
-        </w:rPr>
-        <w:t>2)/6*</w:t>
-      </w:r>
-      <w:proofErr w:type="spellStart"/>
-      <w:r>
-        <w:rPr>
-          <w:rFonts w:ascii="Bookman Old Style" w:hAnsi="Bookman Old Style" w:cs="Times New Roman"/>
-          <w:i/>
-          <w:color w:val="000000"/>
-          <w:sz w:val="24"/>
-          <w:szCs w:val="24"/>
-        </w:rPr>
-        <w:t>sqrt</w:t>
-      </w:r>
-      <w:proofErr w:type="spellEnd"/>
-      <w:r>
-        <w:rPr>
-          <w:rFonts w:ascii="Bookman Old Style" w:hAnsi="Bookman Old Style" w:cs="Times New Roman"/>
-          <w:i/>
-          <w:color w:val="000000"/>
-          <w:sz w:val="24"/>
-          <w:szCs w:val="24"/>
-        </w:rPr>
-        <w:t xml:space="preserve">(-A*cot(beta)). Since A is positive, mean position is imaginary, which means both equations are wrong. </w:t>
+      <w:r>
+        <w:rPr>
+          <w:rFonts w:ascii="Bookman Old Style" w:hAnsi="Bookman Old Style" w:cs="Times New Roman"/>
+          <w:i/>
+          <w:color w:val="000000"/>
+          <w:sz w:val="24"/>
+          <w:szCs w:val="24"/>
+        </w:rPr>
+        <w:t xml:space="preserve">Equations (5) and (6) are wrong. Equation (5) is 10*sqrt(2)/6*sqrt(-A*tan(beta)). Equation (6) is 10*sqrt(2)/6*sqrt(-A*cot(beta)). Since A is positive, mean position is imaginary, which means both equations are wrong. </w:t>
       </w:r>
     </w:p>
     <w:p>
@@ -5114,25 +4505,7 @@
           <w:sz w:val="24"/>
           <w:szCs w:val="24"/>
         </w:rPr>
-        <w:t xml:space="preserve">Excellent catch. This was an unfortunate conversion to </w:t>
-      </w:r>
-      <w:proofErr w:type="spellStart"/>
-      <w:r>
-        <w:rPr>
-          <w:rFonts w:ascii="Bookman Old Style" w:hAnsi="Bookman Old Style" w:cs="Times New Roman"/>
-          <w:sz w:val="24"/>
-          <w:szCs w:val="24"/>
-        </w:rPr>
-        <w:t>LaTeX</w:t>
-      </w:r>
-      <w:proofErr w:type="spellEnd"/>
-      <w:r>
-        <w:rPr>
-          <w:rFonts w:ascii="Bookman Old Style" w:hAnsi="Bookman Old Style" w:cs="Times New Roman"/>
-          <w:sz w:val="24"/>
-          <w:szCs w:val="24"/>
-        </w:rPr>
-        <w:t>.  This is changed to “the mean when $R$ is a triangular region in the lower-left corner is:”</w:t>
+        <w:t>Excellent catch. This was an unfortunate conversion to LaTeX.  This is changed to “the mean when $R$ is a triangular region in the lower-left corner is:”</w:t>
       </w:r>
     </w:p>
     <w:p>
@@ -5153,25 +4526,7 @@
           <w:sz w:val="24"/>
           <w:szCs w:val="24"/>
         </w:rPr>
-        <w:t xml:space="preserve">And equation </w:t>
-      </w:r>
-      <w:proofErr w:type="gramStart"/>
-      <w:r>
-        <w:rPr>
-          <w:rFonts w:ascii="Bookman Old Style" w:hAnsi="Bookman Old Style" w:cs="Times New Roman"/>
-          <w:sz w:val="24"/>
-          <w:szCs w:val="24"/>
-        </w:rPr>
-        <w:t>5  was</w:t>
-      </w:r>
-      <w:proofErr w:type="gramEnd"/>
-      <w:r>
-        <w:rPr>
-          <w:rFonts w:ascii="Bookman Old Style" w:hAnsi="Bookman Old Style" w:cs="Times New Roman"/>
-          <w:sz w:val="24"/>
-          <w:szCs w:val="24"/>
-        </w:rPr>
-        <w:t xml:space="preserve"> changed to  </w:t>
+        <w:t xml:space="preserve">And equation 5  was changed to  </w:t>
       </w:r>
     </w:p>
     <w:p>
@@ -5192,25 +4547,7 @@
           <w:sz w:val="24"/>
           <w:szCs w:val="24"/>
         </w:rPr>
-        <w:t xml:space="preserve">And equation </w:t>
-      </w:r>
-      <w:proofErr w:type="gramStart"/>
-      <w:r>
-        <w:rPr>
-          <w:rFonts w:ascii="Bookman Old Style" w:hAnsi="Bookman Old Style" w:cs="Times New Roman"/>
-          <w:sz w:val="24"/>
-          <w:szCs w:val="24"/>
-        </w:rPr>
-        <w:t>6  was</w:t>
-      </w:r>
-      <w:proofErr w:type="gramEnd"/>
-      <w:r>
-        <w:rPr>
-          <w:rFonts w:ascii="Bookman Old Style" w:hAnsi="Bookman Old Style" w:cs="Times New Roman"/>
-          <w:sz w:val="24"/>
-          <w:szCs w:val="24"/>
-        </w:rPr>
-        <w:t xml:space="preserve"> changed to  </w:t>
+        <w:t xml:space="preserve">And equation 6  was changed to  </w:t>
       </w:r>
     </w:p>
     <w:p>
@@ -6171,27 +5508,7 @@
           <w:sz w:val="24"/>
           <w:szCs w:val="24"/>
         </w:rPr>
-        <w:t>In addition, the style of reference is not consistent. In the introduction of the paper, [1]</w:t>
-      </w:r>
-      <w:proofErr w:type="gramStart"/>
-      <w:r>
-        <w:rPr>
-          <w:rFonts w:ascii="Bookman Old Style" w:hAnsi="Bookman Old Style" w:cs="Times New Roman"/>
-          <w:i/>
-          <w:sz w:val="24"/>
-          <w:szCs w:val="24"/>
-        </w:rPr>
-        <w:t>,[</w:t>
-      </w:r>
-      <w:proofErr w:type="gramEnd"/>
-      <w:r>
-        <w:rPr>
-          <w:rFonts w:ascii="Bookman Old Style" w:hAnsi="Bookman Old Style" w:cs="Times New Roman"/>
-          <w:i/>
-          <w:sz w:val="24"/>
-          <w:szCs w:val="24"/>
-        </w:rPr>
-        <w:t xml:space="preserve">2],[3],[4],[5],[6], or [7] are written. In the related work section, [1, 21, 22] are written. Please use one reference style. </w:t>
+        <w:t xml:space="preserve">In addition, the style of reference is not consistent. In the introduction of the paper, [1],[2],[3],[4],[5],[6], or [7] are written. In the related work section, [1, 21, 22] are written. Please use one reference style. </w:t>
       </w:r>
     </w:p>
     <w:p>
@@ -6505,7 +5822,41 @@
           <w:sz w:val="24"/>
           <w:szCs w:val="24"/>
         </w:rPr>
-        <w:t>Thank you.  We added audio commentary to explain how the short clip near the beginning motivated this research.  We also added a caption showing that this short clip refers to our previous work in [26] with human-steered swarms.</w:t>
+        <w:t xml:space="preserve">Thank you.  We added </w:t>
+      </w:r>
+      <w:r>
+        <w:rPr>
+          <w:rFonts w:ascii="Bookman Old Style" w:hAnsi="Bookman Old Style" w:cs="Times New Roman"/>
+          <w:sz w:val="24"/>
+          <w:szCs w:val="24"/>
+        </w:rPr>
+        <w:t>a caption</w:t>
+      </w:r>
+      <w:r>
+        <w:rPr>
+          <w:rFonts w:ascii="Bookman Old Style" w:hAnsi="Bookman Old Style" w:cs="Times New Roman"/>
+          <w:sz w:val="24"/>
+          <w:szCs w:val="24"/>
+        </w:rPr>
+        <w:t xml:space="preserve"> to explain how the short clip near the beg</w:t>
+      </w:r>
+      <w:r>
+        <w:rPr>
+          <w:rFonts w:ascii="Bookman Old Style" w:hAnsi="Bookman Old Style" w:cs="Times New Roman"/>
+          <w:sz w:val="24"/>
+          <w:szCs w:val="24"/>
+        </w:rPr>
+        <w:t xml:space="preserve">inning motivated this research </w:t>
+      </w:r>
+      <w:bookmarkStart w:id="0" w:name="_GoBack"/>
+      <w:bookmarkEnd w:id="0"/>
+      <w:r>
+        <w:rPr>
+          <w:rFonts w:ascii="Bookman Old Style" w:hAnsi="Bookman Old Style" w:cs="Times New Roman"/>
+          <w:sz w:val="24"/>
+          <w:szCs w:val="24"/>
+        </w:rPr>
+        <w:t>showing that this short clip refers to our previous work in [26] with human-steered swarms.</w:t>
       </w:r>
       <w:r>
         <w:rPr>
@@ -6658,17 +6009,7 @@
           <w:sz w:val="24"/>
           <w:szCs w:val="24"/>
         </w:rPr>
-        <w:t>i</w:t>
-      </w:r>
-      <w:bookmarkStart w:id="0" w:name="_GoBack"/>
-      <w:bookmarkEnd w:id="0"/>
-      <w:r>
-        <w:rPr>
-          <w:rFonts w:ascii="Bookman Old Style" w:eastAsia="Times New Roman" w:hAnsi="Bookman Old Style" w:cs="Courier New"/>
-          <w:sz w:val="24"/>
-          <w:szCs w:val="24"/>
-        </w:rPr>
-        <w:t>s</w:t>
+        <w:t>is</w:t>
       </w:r>
       <w:r>
         <w:rPr>
@@ -6808,25 +6149,7 @@
           <w:sz w:val="24"/>
           <w:szCs w:val="24"/>
         </w:rPr>
-        <w:t xml:space="preserve">Rewrite of Introduction, explaining </w:t>
-      </w:r>
-      <w:proofErr w:type="spellStart"/>
-      <w:r>
-        <w:rPr>
-          <w:rFonts w:ascii="Bookman Old Style" w:eastAsia="Times New Roman" w:hAnsi="Bookman Old Style" w:cs="Courier New"/>
-          <w:sz w:val="24"/>
-          <w:szCs w:val="24"/>
-        </w:rPr>
-        <w:t>eq</w:t>
-      </w:r>
-      <w:proofErr w:type="spellEnd"/>
-      <w:r>
-        <w:rPr>
-          <w:rFonts w:ascii="Bookman Old Style" w:eastAsia="Times New Roman" w:hAnsi="Bookman Old Style" w:cs="Courier New"/>
-          <w:sz w:val="24"/>
-          <w:szCs w:val="24"/>
-        </w:rPr>
-        <w:t xml:space="preserve"> (1) and relevant examples</w:t>
+        <w:t>Rewrite of Introduction, explaining eq (1) and relevant examples</w:t>
       </w:r>
     </w:p>
     <w:p>
@@ -6912,23 +6235,7 @@
           <w:sz w:val="24"/>
           <w:szCs w:val="24"/>
         </w:rPr>
-        <w:t>New title for III-A “</w:t>
-      </w:r>
-      <w:r>
-        <w:rPr>
-          <w:rFonts w:ascii="Bookman Old Style" w:eastAsia="Times New Roman" w:hAnsi="Bookman Old Style" w:cs="Courier New"/>
-          <w:sz w:val="24"/>
-          <w:szCs w:val="24"/>
-        </w:rPr>
-        <w:t xml:space="preserve">Using Boundaries: </w:t>
-      </w:r>
-      <w:r>
-        <w:rPr>
-          <w:rFonts w:ascii="Bookman Old Style" w:eastAsia="Times New Roman" w:hAnsi="Bookman Old Style" w:cs="Courier New"/>
-          <w:sz w:val="24"/>
-          <w:szCs w:val="24"/>
-        </w:rPr>
-        <w:t>stable configurations of a swarm”</w:t>
+        <w:t>New title for III-A “Using Boundaries: stable configurations of a swarm”</w:t>
       </w:r>
     </w:p>
     <w:p>
@@ -7057,53 +6364,7 @@
           <w:sz w:val="24"/>
           <w:szCs w:val="24"/>
         </w:rPr>
-        <w:t xml:space="preserve">New </w:t>
-      </w:r>
-      <w:proofErr w:type="spellStart"/>
-      <w:r>
-        <w:rPr>
-          <w:rFonts w:ascii="Bookman Old Style" w:eastAsia="Times New Roman" w:hAnsi="Bookman Old Style" w:cs="Courier New"/>
-          <w:sz w:val="24"/>
-          <w:szCs w:val="24"/>
-        </w:rPr>
-        <w:t>Alg</w:t>
-      </w:r>
-      <w:proofErr w:type="spellEnd"/>
-      <w:r>
-        <w:rPr>
-          <w:rFonts w:ascii="Bookman Old Style" w:eastAsia="Times New Roman" w:hAnsi="Bookman Old Style" w:cs="Courier New"/>
-          <w:sz w:val="24"/>
-          <w:szCs w:val="24"/>
-        </w:rPr>
-        <w:t xml:space="preserve"> 1 “</w:t>
-      </w:r>
-      <w:proofErr w:type="spellStart"/>
-      <w:r>
-        <w:rPr>
-          <w:rFonts w:ascii="Bookman Old Style" w:eastAsia="Times New Roman" w:hAnsi="Bookman Old Style" w:cs="Courier New"/>
-          <w:sz w:val="24"/>
-          <w:szCs w:val="24"/>
-        </w:rPr>
-        <w:t>GenerateDesiredSpacing</w:t>
-      </w:r>
-      <w:proofErr w:type="spellEnd"/>
-      <w:proofErr w:type="gramStart"/>
-      <w:r>
-        <w:rPr>
-          <w:rFonts w:ascii="Bookman Old Style" w:eastAsia="Times New Roman" w:hAnsi="Bookman Old Style" w:cs="Courier New"/>
-          <w:sz w:val="24"/>
-          <w:szCs w:val="24"/>
-        </w:rPr>
-        <w:t>”  in</w:t>
-      </w:r>
-      <w:proofErr w:type="gramEnd"/>
-      <w:r>
-        <w:rPr>
-          <w:rFonts w:ascii="Bookman Old Style" w:eastAsia="Times New Roman" w:hAnsi="Bookman Old Style" w:cs="Courier New"/>
-          <w:sz w:val="24"/>
-          <w:szCs w:val="24"/>
-        </w:rPr>
-        <w:t xml:space="preserve"> Section IV, replaces old Alg. 1 and 2.</w:t>
+        <w:t>New Alg 1 “GenerateDesiredSpacing”  in Section IV, replaces old Alg. 1 and 2.</w:t>
       </w:r>
     </w:p>
     <w:p>
@@ -7154,39 +6415,7 @@
           <w:sz w:val="24"/>
           <w:szCs w:val="24"/>
         </w:rPr>
-        <w:t xml:space="preserve"> </w:t>
-      </w:r>
-      <w:r>
-        <w:rPr>
-          <w:rFonts w:ascii="Bookman Old Style" w:eastAsia="Times New Roman" w:hAnsi="Bookman Old Style" w:cs="Courier New"/>
-          <w:sz w:val="24"/>
-          <w:szCs w:val="24"/>
-        </w:rPr>
-        <w:t xml:space="preserve">C. </w:t>
-      </w:r>
-      <w:r>
-        <w:rPr>
-          <w:rFonts w:ascii="Bookman Old Style" w:eastAsia="Times New Roman" w:hAnsi="Bookman Old Style" w:cs="Courier New"/>
-          <w:sz w:val="24"/>
-          <w:szCs w:val="24"/>
-        </w:rPr>
-        <w:t>“</w:t>
-      </w:r>
-      <w:r>
-        <w:rPr>
-          <w:rFonts w:ascii="Bookman Old Style" w:eastAsia="Times New Roman" w:hAnsi="Bookman Old Style" w:cs="Courier New"/>
-          <w:sz w:val="24"/>
-          <w:szCs w:val="24"/>
-        </w:rPr>
-        <w:t>Maximizing Correlation Using Wall Friction</w:t>
-      </w:r>
-      <w:r>
-        <w:rPr>
-          <w:rFonts w:ascii="Bookman Old Style" w:eastAsia="Times New Roman" w:hAnsi="Bookman Old Style" w:cs="Courier New"/>
-          <w:sz w:val="24"/>
-          <w:szCs w:val="24"/>
-        </w:rPr>
-        <w:t>”, replaces heuristic-based controller with analytical model.</w:t>
+        <w:t xml:space="preserve"> C. “Maximizing Correlation Using Wall Friction”, replaces heuristic-based controller with analytical model.</w:t>
       </w:r>
     </w:p>
     <w:p>
@@ -7467,7 +6696,7 @@
         <w:rFonts w:ascii="Times New Roman" w:hAnsi="Times New Roman" w:cs="Times New Roman"/>
         <w:noProof/>
       </w:rPr>
-      <w:t>9</w:t>
+      <w:t>8</w:t>
     </w:r>
     <w:r>
       <w:rPr>
@@ -8301,6 +7530,7 @@
   <w:style w:type="character" w:default="1" w:styleId="DefaultParagraphFont">
     <w:name w:val="Default Paragraph Font"/>
     <w:uiPriority w:val="1"/>
+    <w:semiHidden/>
     <w:unhideWhenUsed/>
   </w:style>
   <w:style w:type="table" w:default="1" w:styleId="TableNormal">
@@ -8707,6 +7937,7 @@
   <w:style w:type="character" w:default="1" w:styleId="DefaultParagraphFont">
     <w:name w:val="Default Paragraph Font"/>
     <w:uiPriority w:val="1"/>
+    <w:semiHidden/>
     <w:unhideWhenUsed/>
   </w:style>
   <w:style w:type="table" w:default="1" w:styleId="TableNormal">
@@ -9197,7 +8428,7 @@
   <a:extraClrSchemeLst/>
   <a:extLst>
     <a:ext uri="{05A4C25C-085E-4340-85A3-A5531E510DB2}">
-      <thm15:themeFamily xmlns:thm15="http://schemas.microsoft.com/office/thememl/2012/main" xmlns="" name="Office Theme" id="{62F939B6-93AF-4DB8-9C6B-D6C7DFDC589F}" vid="{4A3C46E8-61CC-4603-A589-7422A47A8E4A}"/>
+      <thm15:themeFamily xmlns="" xmlns:thm15="http://schemas.microsoft.com/office/thememl/2012/main" name="Office Theme" id="{62F939B6-93AF-4DB8-9C6B-D6C7DFDC589F}" vid="{4A3C46E8-61CC-4603-A589-7422A47A8E4A}"/>
     </a:ext>
   </a:extLst>
 </a:theme>

</xml_diff>